<commit_message>
Actualizacion Documento y Excel con el Req 5
</commit_message>
<xml_diff>
--- a/Docs/Documento de análisis.docx
+++ b/Docs/Documento de análisis.docx
@@ -138,7 +138,27 @@
                 <w:szCs w:val="24"/>
                 <w:lang w:val="en-US"/>
               </w:rPr>
-              <w:t>[ms]</w:t>
+              <w:t>[</w:t>
+            </w:r>
+            <w:proofErr w:type="spellStart"/>
+            <w:r>
+              <w:rPr>
+                <w:rFonts w:ascii="Times New Roman" w:hAnsi="Times New Roman" w:cs="Times New Roman"/>
+                <w:sz w:val="24"/>
+                <w:szCs w:val="24"/>
+                <w:lang w:val="en-US"/>
+              </w:rPr>
+              <w:t>ms</w:t>
+            </w:r>
+            <w:proofErr w:type="spellEnd"/>
+            <w:r>
+              <w:rPr>
+                <w:rFonts w:ascii="Times New Roman" w:hAnsi="Times New Roman" w:cs="Times New Roman"/>
+                <w:sz w:val="24"/>
+                <w:szCs w:val="24"/>
+                <w:lang w:val="en-US"/>
+              </w:rPr>
+              <w:t>]</w:t>
             </w:r>
           </w:p>
         </w:tc>
@@ -523,6 +543,7 @@
                 <w:szCs w:val="24"/>
               </w:rPr>
             </w:pPr>
+            <w:proofErr w:type="spellStart"/>
             <w:r>
               <w:rPr>
                 <w:rFonts w:ascii="Times New Roman" w:hAnsi="Times New Roman" w:cs="Times New Roman"/>
@@ -531,6 +552,7 @@
               </w:rPr>
               <w:t>Large</w:t>
             </w:r>
+            <w:proofErr w:type="spellEnd"/>
           </w:p>
         </w:tc>
         <w:tc>
@@ -706,7 +728,27 @@
                 <w:szCs w:val="24"/>
                 <w:lang w:val="en-US"/>
               </w:rPr>
-              <w:t>[ms]</w:t>
+              <w:t>[</w:t>
+            </w:r>
+            <w:proofErr w:type="spellStart"/>
+            <w:r>
+              <w:rPr>
+                <w:rFonts w:ascii="Times New Roman" w:hAnsi="Times New Roman" w:cs="Times New Roman"/>
+                <w:sz w:val="24"/>
+                <w:szCs w:val="24"/>
+                <w:lang w:val="en-US"/>
+              </w:rPr>
+              <w:t>ms</w:t>
+            </w:r>
+            <w:proofErr w:type="spellEnd"/>
+            <w:r>
+              <w:rPr>
+                <w:rFonts w:ascii="Times New Roman" w:hAnsi="Times New Roman" w:cs="Times New Roman"/>
+                <w:sz w:val="24"/>
+                <w:szCs w:val="24"/>
+                <w:lang w:val="en-US"/>
+              </w:rPr>
+              <w:t>]</w:t>
             </w:r>
           </w:p>
         </w:tc>
@@ -1091,6 +1133,7 @@
                 <w:szCs w:val="24"/>
               </w:rPr>
             </w:pPr>
+            <w:proofErr w:type="spellStart"/>
             <w:r>
               <w:rPr>
                 <w:rFonts w:ascii="Times New Roman" w:hAnsi="Times New Roman" w:cs="Times New Roman"/>
@@ -1099,6 +1142,7 @@
               </w:rPr>
               <w:t>Large</w:t>
             </w:r>
+            <w:proofErr w:type="spellEnd"/>
           </w:p>
         </w:tc>
         <w:tc>
@@ -1327,7 +1371,27 @@
                 <w:szCs w:val="24"/>
                 <w:lang w:val="en-US"/>
               </w:rPr>
-              <w:t>[ms]</w:t>
+              <w:t>[</w:t>
+            </w:r>
+            <w:proofErr w:type="spellStart"/>
+            <w:r>
+              <w:rPr>
+                <w:rFonts w:ascii="Times New Roman" w:hAnsi="Times New Roman" w:cs="Times New Roman"/>
+                <w:sz w:val="24"/>
+                <w:szCs w:val="24"/>
+                <w:lang w:val="en-US"/>
+              </w:rPr>
+              <w:t>ms</w:t>
+            </w:r>
+            <w:proofErr w:type="spellEnd"/>
+            <w:r>
+              <w:rPr>
+                <w:rFonts w:ascii="Times New Roman" w:hAnsi="Times New Roman" w:cs="Times New Roman"/>
+                <w:sz w:val="24"/>
+                <w:szCs w:val="24"/>
+                <w:lang w:val="en-US"/>
+              </w:rPr>
+              <w:t>]</w:t>
             </w:r>
           </w:p>
         </w:tc>
@@ -1707,6 +1771,7 @@
                 <w:szCs w:val="24"/>
               </w:rPr>
             </w:pPr>
+            <w:proofErr w:type="spellStart"/>
             <w:r>
               <w:rPr>
                 <w:rFonts w:ascii="Times New Roman" w:hAnsi="Times New Roman" w:cs="Times New Roman"/>
@@ -1715,6 +1780,7 @@
               </w:rPr>
               <w:t>Large</w:t>
             </w:r>
+            <w:proofErr w:type="spellEnd"/>
           </w:p>
         </w:tc>
         <w:tc>
@@ -1768,6 +1834,7 @@
           <w:lang w:val="en-US"/>
         </w:rPr>
       </w:pPr>
+      <w:proofErr w:type="spellStart"/>
       <w:r>
         <w:rPr>
           <w:rFonts w:ascii="Times New Roman" w:hAnsi="Times New Roman" w:cs="Times New Roman"/>
@@ -1775,7 +1842,17 @@
           <w:szCs w:val="24"/>
           <w:lang w:val="en-US"/>
         </w:rPr>
-        <w:t>Requerimiento 3</w:t>
+        <w:t>Requerimiento</w:t>
+      </w:r>
+      <w:proofErr w:type="spellEnd"/>
+      <w:r>
+        <w:rPr>
+          <w:rFonts w:ascii="Times New Roman" w:hAnsi="Times New Roman" w:cs="Times New Roman"/>
+          <w:sz w:val="24"/>
+          <w:szCs w:val="24"/>
+          <w:lang w:val="en-US"/>
+        </w:rPr>
+        <w:t xml:space="preserve"> 3</w:t>
       </w:r>
     </w:p>
     <w:p>
@@ -1889,7 +1966,27 @@
                 <w:szCs w:val="24"/>
                 <w:lang w:val="en-US"/>
               </w:rPr>
-              <w:t>[ms]</w:t>
+              <w:t>[</w:t>
+            </w:r>
+            <w:proofErr w:type="spellStart"/>
+            <w:r>
+              <w:rPr>
+                <w:rFonts w:ascii="Times New Roman" w:hAnsi="Times New Roman" w:cs="Times New Roman"/>
+                <w:sz w:val="24"/>
+                <w:szCs w:val="24"/>
+                <w:lang w:val="en-US"/>
+              </w:rPr>
+              <w:t>ms</w:t>
+            </w:r>
+            <w:proofErr w:type="spellEnd"/>
+            <w:r>
+              <w:rPr>
+                <w:rFonts w:ascii="Times New Roman" w:hAnsi="Times New Roman" w:cs="Times New Roman"/>
+                <w:sz w:val="24"/>
+                <w:szCs w:val="24"/>
+                <w:lang w:val="en-US"/>
+              </w:rPr>
+              <w:t>]</w:t>
             </w:r>
           </w:p>
         </w:tc>
@@ -2274,6 +2371,7 @@
                 <w:szCs w:val="24"/>
               </w:rPr>
             </w:pPr>
+            <w:proofErr w:type="spellStart"/>
             <w:r>
               <w:rPr>
                 <w:rFonts w:ascii="Times New Roman" w:hAnsi="Times New Roman" w:cs="Times New Roman"/>
@@ -2282,6 +2380,7 @@
               </w:rPr>
               <w:t>Large</w:t>
             </w:r>
+            <w:proofErr w:type="spellEnd"/>
           </w:p>
         </w:tc>
         <w:tc>
@@ -2405,6 +2504,7 @@
           <w:lang w:val="en-US"/>
         </w:rPr>
       </w:pPr>
+      <w:proofErr w:type="spellStart"/>
       <w:r>
         <w:rPr>
           <w:rFonts w:ascii="Times New Roman" w:hAnsi="Times New Roman" w:cs="Times New Roman"/>
@@ -2413,7 +2513,17 @@
           <w:lang w:val="en-US"/>
         </w:rPr>
         <w:lastRenderedPageBreak/>
-        <w:t>Requerimiento 4</w:t>
+        <w:t>Requerimiento</w:t>
+      </w:r>
+      <w:proofErr w:type="spellEnd"/>
+      <w:r>
+        <w:rPr>
+          <w:rFonts w:ascii="Times New Roman" w:hAnsi="Times New Roman" w:cs="Times New Roman"/>
+          <w:sz w:val="24"/>
+          <w:szCs w:val="24"/>
+          <w:lang w:val="en-US"/>
+        </w:rPr>
+        <w:t xml:space="preserve"> 4</w:t>
       </w:r>
     </w:p>
     <w:p>
@@ -2530,7 +2640,27 @@
                 <w:szCs w:val="24"/>
                 <w:lang w:val="en-US"/>
               </w:rPr>
-              <w:t>[ms]</w:t>
+              <w:t>[</w:t>
+            </w:r>
+            <w:proofErr w:type="spellStart"/>
+            <w:r>
+              <w:rPr>
+                <w:rFonts w:ascii="Times New Roman" w:hAnsi="Times New Roman" w:cs="Times New Roman"/>
+                <w:sz w:val="24"/>
+                <w:szCs w:val="24"/>
+                <w:lang w:val="en-US"/>
+              </w:rPr>
+              <w:t>ms</w:t>
+            </w:r>
+            <w:proofErr w:type="spellEnd"/>
+            <w:r>
+              <w:rPr>
+                <w:rFonts w:ascii="Times New Roman" w:hAnsi="Times New Roman" w:cs="Times New Roman"/>
+                <w:sz w:val="24"/>
+                <w:szCs w:val="24"/>
+                <w:lang w:val="en-US"/>
+              </w:rPr>
+              <w:t>]</w:t>
             </w:r>
           </w:p>
         </w:tc>
@@ -2915,6 +3045,7 @@
                 <w:szCs w:val="24"/>
               </w:rPr>
             </w:pPr>
+            <w:proofErr w:type="spellStart"/>
             <w:r>
               <w:rPr>
                 <w:rFonts w:ascii="Times New Roman" w:hAnsi="Times New Roman" w:cs="Times New Roman"/>
@@ -2923,6 +3054,7 @@
               </w:rPr>
               <w:t>Large</w:t>
             </w:r>
+            <w:proofErr w:type="spellEnd"/>
           </w:p>
         </w:tc>
         <w:tc>
@@ -3014,6 +3146,7 @@
           <w:lang w:val="en-US"/>
         </w:rPr>
       </w:pPr>
+      <w:proofErr w:type="spellStart"/>
       <w:r>
         <w:rPr>
           <w:rFonts w:ascii="Times New Roman" w:hAnsi="Times New Roman" w:cs="Times New Roman"/>
@@ -3021,7 +3154,17 @@
           <w:szCs w:val="24"/>
           <w:lang w:val="en-US"/>
         </w:rPr>
-        <w:t>Requerimiento 5</w:t>
+        <w:t>Requerimiento</w:t>
+      </w:r>
+      <w:proofErr w:type="spellEnd"/>
+      <w:r>
+        <w:rPr>
+          <w:rFonts w:ascii="Times New Roman" w:hAnsi="Times New Roman" w:cs="Times New Roman"/>
+          <w:sz w:val="24"/>
+          <w:szCs w:val="24"/>
+          <w:lang w:val="en-US"/>
+        </w:rPr>
+        <w:t xml:space="preserve"> 5</w:t>
       </w:r>
     </w:p>
     <w:p>
@@ -3138,7 +3281,27 @@
                 <w:szCs w:val="24"/>
                 <w:lang w:val="en-US"/>
               </w:rPr>
-              <w:t>[ms]</w:t>
+              <w:t>[</w:t>
+            </w:r>
+            <w:proofErr w:type="spellStart"/>
+            <w:r>
+              <w:rPr>
+                <w:rFonts w:ascii="Times New Roman" w:hAnsi="Times New Roman" w:cs="Times New Roman"/>
+                <w:sz w:val="24"/>
+                <w:szCs w:val="24"/>
+                <w:lang w:val="en-US"/>
+              </w:rPr>
+              <w:t>ms</w:t>
+            </w:r>
+            <w:proofErr w:type="spellEnd"/>
+            <w:r>
+              <w:rPr>
+                <w:rFonts w:ascii="Times New Roman" w:hAnsi="Times New Roman" w:cs="Times New Roman"/>
+                <w:sz w:val="24"/>
+                <w:szCs w:val="24"/>
+                <w:lang w:val="en-US"/>
+              </w:rPr>
+              <w:t>]</w:t>
             </w:r>
           </w:p>
         </w:tc>
@@ -3184,6 +3347,14 @@
                 <w:szCs w:val="24"/>
               </w:rPr>
             </w:pPr>
+            <w:r>
+              <w:rPr>
+                <w:rFonts w:ascii="Times New Roman" w:hAnsi="Times New Roman" w:cs="Times New Roman"/>
+                <w:sz w:val="24"/>
+                <w:szCs w:val="24"/>
+              </w:rPr>
+              <w:t>0.0</w:t>
+            </w:r>
           </w:p>
         </w:tc>
       </w:tr>
@@ -3228,6 +3399,14 @@
                 <w:szCs w:val="24"/>
               </w:rPr>
             </w:pPr>
+            <w:r>
+              <w:rPr>
+                <w:rFonts w:ascii="Times New Roman" w:hAnsi="Times New Roman" w:cs="Times New Roman"/>
+                <w:sz w:val="24"/>
+                <w:szCs w:val="24"/>
+              </w:rPr>
+              <w:t>15.625</w:t>
+            </w:r>
           </w:p>
         </w:tc>
       </w:tr>
@@ -3272,6 +3451,14 @@
                 <w:szCs w:val="24"/>
               </w:rPr>
             </w:pPr>
+            <w:r>
+              <w:rPr>
+                <w:rFonts w:ascii="Times New Roman" w:hAnsi="Times New Roman" w:cs="Times New Roman"/>
+                <w:sz w:val="24"/>
+                <w:szCs w:val="24"/>
+              </w:rPr>
+              <w:t>15.625</w:t>
+            </w:r>
           </w:p>
         </w:tc>
       </w:tr>
@@ -3316,6 +3503,14 @@
                 <w:szCs w:val="24"/>
               </w:rPr>
             </w:pPr>
+            <w:r>
+              <w:rPr>
+                <w:rFonts w:ascii="Times New Roman" w:hAnsi="Times New Roman" w:cs="Times New Roman"/>
+                <w:sz w:val="24"/>
+                <w:szCs w:val="24"/>
+              </w:rPr>
+              <w:t>15.625</w:t>
+            </w:r>
           </w:p>
         </w:tc>
       </w:tr>
@@ -3360,6 +3555,14 @@
                 <w:szCs w:val="24"/>
               </w:rPr>
             </w:pPr>
+            <w:r>
+              <w:rPr>
+                <w:rFonts w:ascii="Times New Roman" w:hAnsi="Times New Roman" w:cs="Times New Roman"/>
+                <w:sz w:val="24"/>
+                <w:szCs w:val="24"/>
+              </w:rPr>
+              <w:t>15.625</w:t>
+            </w:r>
           </w:p>
         </w:tc>
       </w:tr>
@@ -3404,6 +3607,14 @@
                 <w:szCs w:val="24"/>
               </w:rPr>
             </w:pPr>
+            <w:r>
+              <w:rPr>
+                <w:rFonts w:ascii="Times New Roman" w:hAnsi="Times New Roman" w:cs="Times New Roman"/>
+                <w:sz w:val="24"/>
+                <w:szCs w:val="24"/>
+              </w:rPr>
+              <w:t>15.625</w:t>
+            </w:r>
           </w:p>
         </w:tc>
       </w:tr>
@@ -3448,25 +3659,34 @@
                 <w:szCs w:val="24"/>
               </w:rPr>
             </w:pPr>
-          </w:p>
-        </w:tc>
-      </w:tr>
-      <w:tr>
-        <w:tc>
-          <w:tcPr>
-            <w:tcW w:w="1615" w:type="dxa"/>
-          </w:tcPr>
-          <w:p>
-            <w:pPr>
-              <w:pStyle w:val="Prrafodelista"/>
-              <w:ind w:left="0"/>
-              <w:jc w:val="center"/>
-              <w:rPr>
-                <w:rFonts w:ascii="Times New Roman" w:hAnsi="Times New Roman" w:cs="Times New Roman"/>
-                <w:sz w:val="24"/>
-                <w:szCs w:val="24"/>
-              </w:rPr>
-            </w:pPr>
+            <w:r>
+              <w:rPr>
+                <w:rFonts w:ascii="Times New Roman" w:hAnsi="Times New Roman" w:cs="Times New Roman"/>
+                <w:sz w:val="24"/>
+                <w:szCs w:val="24"/>
+              </w:rPr>
+              <w:t>15.625</w:t>
+            </w:r>
+          </w:p>
+        </w:tc>
+      </w:tr>
+      <w:tr>
+        <w:tc>
+          <w:tcPr>
+            <w:tcW w:w="1615" w:type="dxa"/>
+          </w:tcPr>
+          <w:p>
+            <w:pPr>
+              <w:pStyle w:val="Prrafodelista"/>
+              <w:ind w:left="0"/>
+              <w:jc w:val="center"/>
+              <w:rPr>
+                <w:rFonts w:ascii="Times New Roman" w:hAnsi="Times New Roman" w:cs="Times New Roman"/>
+                <w:sz w:val="24"/>
+                <w:szCs w:val="24"/>
+              </w:rPr>
+            </w:pPr>
+            <w:proofErr w:type="spellStart"/>
             <w:r>
               <w:rPr>
                 <w:rFonts w:ascii="Times New Roman" w:hAnsi="Times New Roman" w:cs="Times New Roman"/>
@@ -3475,23 +3695,32 @@
               </w:rPr>
               <w:t>Large</w:t>
             </w:r>
-          </w:p>
-        </w:tc>
-        <w:tc>
-          <w:tcPr>
-            <w:tcW w:w="2790" w:type="dxa"/>
-          </w:tcPr>
-          <w:p>
-            <w:pPr>
-              <w:pStyle w:val="Prrafodelista"/>
-              <w:ind w:left="0"/>
-              <w:jc w:val="center"/>
-              <w:rPr>
-                <w:rFonts w:ascii="Times New Roman" w:hAnsi="Times New Roman" w:cs="Times New Roman"/>
-                <w:sz w:val="24"/>
-                <w:szCs w:val="24"/>
-              </w:rPr>
-            </w:pPr>
+            <w:proofErr w:type="spellEnd"/>
+          </w:p>
+        </w:tc>
+        <w:tc>
+          <w:tcPr>
+            <w:tcW w:w="2790" w:type="dxa"/>
+          </w:tcPr>
+          <w:p>
+            <w:pPr>
+              <w:pStyle w:val="Prrafodelista"/>
+              <w:ind w:left="0"/>
+              <w:jc w:val="center"/>
+              <w:rPr>
+                <w:rFonts w:ascii="Times New Roman" w:hAnsi="Times New Roman" w:cs="Times New Roman"/>
+                <w:sz w:val="24"/>
+                <w:szCs w:val="24"/>
+              </w:rPr>
+            </w:pPr>
+            <w:r>
+              <w:rPr>
+                <w:rFonts w:ascii="Times New Roman" w:hAnsi="Times New Roman" w:cs="Times New Roman"/>
+                <w:sz w:val="24"/>
+                <w:szCs w:val="24"/>
+              </w:rPr>
+              <w:t>15.625</w:t>
+            </w:r>
           </w:p>
         </w:tc>
       </w:tr>

</xml_diff>

<commit_message>
Cambios en el documento de analisis sobre los datos
</commit_message>
<xml_diff>
--- a/Docs/Documento de análisis.docx
+++ b/Docs/Documento de análisis.docx
@@ -138,27 +138,7 @@
                 <w:szCs w:val="24"/>
                 <w:lang w:val="en-US"/>
               </w:rPr>
-              <w:t>[</w:t>
-            </w:r>
-            <w:proofErr w:type="spellStart"/>
-            <w:r>
-              <w:rPr>
-                <w:rFonts w:ascii="Times New Roman" w:hAnsi="Times New Roman" w:cs="Times New Roman"/>
-                <w:sz w:val="24"/>
-                <w:szCs w:val="24"/>
-                <w:lang w:val="en-US"/>
-              </w:rPr>
-              <w:t>ms</w:t>
-            </w:r>
-            <w:proofErr w:type="spellEnd"/>
-            <w:r>
-              <w:rPr>
-                <w:rFonts w:ascii="Times New Roman" w:hAnsi="Times New Roman" w:cs="Times New Roman"/>
-                <w:sz w:val="24"/>
-                <w:szCs w:val="24"/>
-                <w:lang w:val="en-US"/>
-              </w:rPr>
-              <w:t>]</w:t>
+              <w:t>[ms]</w:t>
             </w:r>
           </w:p>
         </w:tc>
@@ -543,7 +523,6 @@
                 <w:szCs w:val="24"/>
               </w:rPr>
             </w:pPr>
-            <w:proofErr w:type="spellStart"/>
             <w:r>
               <w:rPr>
                 <w:rFonts w:ascii="Times New Roman" w:hAnsi="Times New Roman" w:cs="Times New Roman"/>
@@ -552,7 +531,6 @@
               </w:rPr>
               <w:t>Large</w:t>
             </w:r>
-            <w:proofErr w:type="spellEnd"/>
           </w:p>
         </w:tc>
         <w:tc>
@@ -728,27 +706,7 @@
                 <w:szCs w:val="24"/>
                 <w:lang w:val="en-US"/>
               </w:rPr>
-              <w:t>[</w:t>
-            </w:r>
-            <w:proofErr w:type="spellStart"/>
-            <w:r>
-              <w:rPr>
-                <w:rFonts w:ascii="Times New Roman" w:hAnsi="Times New Roman" w:cs="Times New Roman"/>
-                <w:sz w:val="24"/>
-                <w:szCs w:val="24"/>
-                <w:lang w:val="en-US"/>
-              </w:rPr>
-              <w:t>ms</w:t>
-            </w:r>
-            <w:proofErr w:type="spellEnd"/>
-            <w:r>
-              <w:rPr>
-                <w:rFonts w:ascii="Times New Roman" w:hAnsi="Times New Roman" w:cs="Times New Roman"/>
-                <w:sz w:val="24"/>
-                <w:szCs w:val="24"/>
-                <w:lang w:val="en-US"/>
-              </w:rPr>
-              <w:t>]</w:t>
+              <w:t>[ms]</w:t>
             </w:r>
           </w:p>
         </w:tc>
@@ -852,7 +810,7 @@
                 <w:sz w:val="24"/>
                 <w:szCs w:val="24"/>
               </w:rPr>
-              <w:t>78.125</w:t>
+              <w:t>15.625</w:t>
             </w:r>
           </w:p>
         </w:tc>
@@ -904,7 +862,7 @@
                 <w:sz w:val="24"/>
                 <w:szCs w:val="24"/>
               </w:rPr>
-              <w:t>171.875</w:t>
+              <w:t>46.875</w:t>
             </w:r>
           </w:p>
         </w:tc>
@@ -956,7 +914,7 @@
                 <w:sz w:val="24"/>
                 <w:szCs w:val="24"/>
               </w:rPr>
-              <w:t>281.25</w:t>
+              <w:t>62.5</w:t>
             </w:r>
           </w:p>
         </w:tc>
@@ -1008,7 +966,7 @@
                 <w:sz w:val="24"/>
                 <w:szCs w:val="24"/>
               </w:rPr>
-              <w:t>406.25</w:t>
+              <w:t>93.75</w:t>
             </w:r>
           </w:p>
         </w:tc>
@@ -1060,7 +1018,7 @@
                 <w:sz w:val="24"/>
                 <w:szCs w:val="24"/>
               </w:rPr>
-              <w:t>515.625</w:t>
+              <w:t>140.625</w:t>
             </w:r>
           </w:p>
         </w:tc>
@@ -1112,28 +1070,27 @@
                 <w:sz w:val="24"/>
                 <w:szCs w:val="24"/>
               </w:rPr>
-              <w:t>625.0</w:t>
-            </w:r>
-          </w:p>
-        </w:tc>
-      </w:tr>
-      <w:tr>
-        <w:tc>
-          <w:tcPr>
-            <w:tcW w:w="1615" w:type="dxa"/>
-          </w:tcPr>
-          <w:p>
-            <w:pPr>
-              <w:pStyle w:val="Prrafodelista"/>
-              <w:ind w:left="0"/>
-              <w:jc w:val="center"/>
-              <w:rPr>
-                <w:rFonts w:ascii="Times New Roman" w:hAnsi="Times New Roman" w:cs="Times New Roman"/>
-                <w:sz w:val="24"/>
-                <w:szCs w:val="24"/>
-              </w:rPr>
-            </w:pPr>
-            <w:proofErr w:type="spellStart"/>
+              <w:t>203.125</w:t>
+            </w:r>
+          </w:p>
+        </w:tc>
+      </w:tr>
+      <w:tr>
+        <w:tc>
+          <w:tcPr>
+            <w:tcW w:w="1615" w:type="dxa"/>
+          </w:tcPr>
+          <w:p>
+            <w:pPr>
+              <w:pStyle w:val="Prrafodelista"/>
+              <w:ind w:left="0"/>
+              <w:jc w:val="center"/>
+              <w:rPr>
+                <w:rFonts w:ascii="Times New Roman" w:hAnsi="Times New Roman" w:cs="Times New Roman"/>
+                <w:sz w:val="24"/>
+                <w:szCs w:val="24"/>
+              </w:rPr>
+            </w:pPr>
             <w:r>
               <w:rPr>
                 <w:rFonts w:ascii="Times New Roman" w:hAnsi="Times New Roman" w:cs="Times New Roman"/>
@@ -1142,31 +1099,30 @@
               </w:rPr>
               <w:t>Large</w:t>
             </w:r>
-            <w:proofErr w:type="spellEnd"/>
-          </w:p>
-        </w:tc>
-        <w:tc>
-          <w:tcPr>
-            <w:tcW w:w="2790" w:type="dxa"/>
-          </w:tcPr>
-          <w:p>
-            <w:pPr>
-              <w:pStyle w:val="Prrafodelista"/>
-              <w:ind w:left="0"/>
-              <w:jc w:val="center"/>
-              <w:rPr>
-                <w:rFonts w:ascii="Times New Roman" w:hAnsi="Times New Roman" w:cs="Times New Roman"/>
-                <w:sz w:val="24"/>
-                <w:szCs w:val="24"/>
-              </w:rPr>
-            </w:pPr>
-            <w:r>
-              <w:rPr>
-                <w:rFonts w:ascii="Times New Roman" w:hAnsi="Times New Roman" w:cs="Times New Roman"/>
-                <w:sz w:val="24"/>
-                <w:szCs w:val="24"/>
-              </w:rPr>
-              <w:t>750.0</w:t>
+          </w:p>
+        </w:tc>
+        <w:tc>
+          <w:tcPr>
+            <w:tcW w:w="2790" w:type="dxa"/>
+          </w:tcPr>
+          <w:p>
+            <w:pPr>
+              <w:pStyle w:val="Prrafodelista"/>
+              <w:ind w:left="0"/>
+              <w:jc w:val="center"/>
+              <w:rPr>
+                <w:rFonts w:ascii="Times New Roman" w:hAnsi="Times New Roman" w:cs="Times New Roman"/>
+                <w:sz w:val="24"/>
+                <w:szCs w:val="24"/>
+              </w:rPr>
+            </w:pPr>
+            <w:r>
+              <w:rPr>
+                <w:rFonts w:ascii="Times New Roman" w:hAnsi="Times New Roman" w:cs="Times New Roman"/>
+                <w:sz w:val="24"/>
+                <w:szCs w:val="24"/>
+              </w:rPr>
+              <w:t>328.125</w:t>
             </w:r>
           </w:p>
         </w:tc>
@@ -1371,27 +1327,7 @@
                 <w:szCs w:val="24"/>
                 <w:lang w:val="en-US"/>
               </w:rPr>
-              <w:t>[</w:t>
-            </w:r>
-            <w:proofErr w:type="spellStart"/>
-            <w:r>
-              <w:rPr>
-                <w:rFonts w:ascii="Times New Roman" w:hAnsi="Times New Roman" w:cs="Times New Roman"/>
-                <w:sz w:val="24"/>
-                <w:szCs w:val="24"/>
-                <w:lang w:val="en-US"/>
-              </w:rPr>
-              <w:t>ms</w:t>
-            </w:r>
-            <w:proofErr w:type="spellEnd"/>
-            <w:r>
-              <w:rPr>
-                <w:rFonts w:ascii="Times New Roman" w:hAnsi="Times New Roman" w:cs="Times New Roman"/>
-                <w:sz w:val="24"/>
-                <w:szCs w:val="24"/>
-                <w:lang w:val="en-US"/>
-              </w:rPr>
-              <w:t>]</w:t>
+              <w:t>[ms]</w:t>
             </w:r>
           </w:p>
         </w:tc>
@@ -1483,6 +1419,9 @@
               <w:pStyle w:val="Prrafodelista"/>
               <w:ind w:left="0"/>
               <w:jc w:val="center"/>
+              <w:rPr>
+                <w:rFonts w:ascii="Times New Roman" w:hAnsi="Times New Roman" w:cs="Times New Roman"/>
+              </w:rPr>
             </w:pPr>
             <w:r>
               <w:rPr>
@@ -1771,7 +1710,6 @@
                 <w:szCs w:val="24"/>
               </w:rPr>
             </w:pPr>
-            <w:proofErr w:type="spellStart"/>
             <w:r>
               <w:rPr>
                 <w:rFonts w:ascii="Times New Roman" w:hAnsi="Times New Roman" w:cs="Times New Roman"/>
@@ -1780,7 +1718,6 @@
               </w:rPr>
               <w:t>Large</w:t>
             </w:r>
-            <w:proofErr w:type="spellEnd"/>
           </w:p>
         </w:tc>
         <w:tc>
@@ -1834,7 +1771,6 @@
           <w:lang w:val="en-US"/>
         </w:rPr>
       </w:pPr>
-      <w:proofErr w:type="spellStart"/>
       <w:r>
         <w:rPr>
           <w:rFonts w:ascii="Times New Roman" w:hAnsi="Times New Roman" w:cs="Times New Roman"/>
@@ -1842,17 +1778,7 @@
           <w:szCs w:val="24"/>
           <w:lang w:val="en-US"/>
         </w:rPr>
-        <w:t>Requerimiento</w:t>
-      </w:r>
-      <w:proofErr w:type="spellEnd"/>
-      <w:r>
-        <w:rPr>
-          <w:rFonts w:ascii="Times New Roman" w:hAnsi="Times New Roman" w:cs="Times New Roman"/>
-          <w:sz w:val="24"/>
-          <w:szCs w:val="24"/>
-          <w:lang w:val="en-US"/>
-        </w:rPr>
-        <w:t xml:space="preserve"> 3</w:t>
+        <w:t>Requerimiento 3</w:t>
       </w:r>
     </w:p>
     <w:p>
@@ -1966,27 +1892,7 @@
                 <w:szCs w:val="24"/>
                 <w:lang w:val="en-US"/>
               </w:rPr>
-              <w:t>[</w:t>
-            </w:r>
-            <w:proofErr w:type="spellStart"/>
-            <w:r>
-              <w:rPr>
-                <w:rFonts w:ascii="Times New Roman" w:hAnsi="Times New Roman" w:cs="Times New Roman"/>
-                <w:sz w:val="24"/>
-                <w:szCs w:val="24"/>
-                <w:lang w:val="en-US"/>
-              </w:rPr>
-              <w:t>ms</w:t>
-            </w:r>
-            <w:proofErr w:type="spellEnd"/>
-            <w:r>
-              <w:rPr>
-                <w:rFonts w:ascii="Times New Roman" w:hAnsi="Times New Roman" w:cs="Times New Roman"/>
-                <w:sz w:val="24"/>
-                <w:szCs w:val="24"/>
-                <w:lang w:val="en-US"/>
-              </w:rPr>
-              <w:t>]</w:t>
+              <w:t>[ms]</w:t>
             </w:r>
           </w:p>
         </w:tc>
@@ -2371,7 +2277,6 @@
                 <w:szCs w:val="24"/>
               </w:rPr>
             </w:pPr>
-            <w:proofErr w:type="spellStart"/>
             <w:r>
               <w:rPr>
                 <w:rFonts w:ascii="Times New Roman" w:hAnsi="Times New Roman" w:cs="Times New Roman"/>
@@ -2380,7 +2285,6 @@
               </w:rPr>
               <w:t>Large</w:t>
             </w:r>
-            <w:proofErr w:type="spellEnd"/>
           </w:p>
         </w:tc>
         <w:tc>
@@ -2504,7 +2408,6 @@
           <w:lang w:val="en-US"/>
         </w:rPr>
       </w:pPr>
-      <w:proofErr w:type="spellStart"/>
       <w:r>
         <w:rPr>
           <w:rFonts w:ascii="Times New Roman" w:hAnsi="Times New Roman" w:cs="Times New Roman"/>
@@ -2513,17 +2416,7 @@
           <w:lang w:val="en-US"/>
         </w:rPr>
         <w:lastRenderedPageBreak/>
-        <w:t>Requerimiento</w:t>
-      </w:r>
-      <w:proofErr w:type="spellEnd"/>
-      <w:r>
-        <w:rPr>
-          <w:rFonts w:ascii="Times New Roman" w:hAnsi="Times New Roman" w:cs="Times New Roman"/>
-          <w:sz w:val="24"/>
-          <w:szCs w:val="24"/>
-          <w:lang w:val="en-US"/>
-        </w:rPr>
-        <w:t xml:space="preserve"> 4</w:t>
+        <w:t>Requerimiento 4</w:t>
       </w:r>
     </w:p>
     <w:p>
@@ -2640,27 +2533,7 @@
                 <w:szCs w:val="24"/>
                 <w:lang w:val="en-US"/>
               </w:rPr>
-              <w:t>[</w:t>
-            </w:r>
-            <w:proofErr w:type="spellStart"/>
-            <w:r>
-              <w:rPr>
-                <w:rFonts w:ascii="Times New Roman" w:hAnsi="Times New Roman" w:cs="Times New Roman"/>
-                <w:sz w:val="24"/>
-                <w:szCs w:val="24"/>
-                <w:lang w:val="en-US"/>
-              </w:rPr>
-              <w:t>ms</w:t>
-            </w:r>
-            <w:proofErr w:type="spellEnd"/>
-            <w:r>
-              <w:rPr>
-                <w:rFonts w:ascii="Times New Roman" w:hAnsi="Times New Roman" w:cs="Times New Roman"/>
-                <w:sz w:val="24"/>
-                <w:szCs w:val="24"/>
-                <w:lang w:val="en-US"/>
-              </w:rPr>
-              <w:t>]</w:t>
+              <w:t>[ms]</w:t>
             </w:r>
           </w:p>
         </w:tc>
@@ -3045,7 +2918,6 @@
                 <w:szCs w:val="24"/>
               </w:rPr>
             </w:pPr>
-            <w:proofErr w:type="spellStart"/>
             <w:r>
               <w:rPr>
                 <w:rFonts w:ascii="Times New Roman" w:hAnsi="Times New Roman" w:cs="Times New Roman"/>
@@ -3054,7 +2926,6 @@
               </w:rPr>
               <w:t>Large</w:t>
             </w:r>
-            <w:proofErr w:type="spellEnd"/>
           </w:p>
         </w:tc>
         <w:tc>
@@ -3146,7 +3017,6 @@
           <w:lang w:val="en-US"/>
         </w:rPr>
       </w:pPr>
-      <w:proofErr w:type="spellStart"/>
       <w:r>
         <w:rPr>
           <w:rFonts w:ascii="Times New Roman" w:hAnsi="Times New Roman" w:cs="Times New Roman"/>
@@ -3154,17 +3024,7 @@
           <w:szCs w:val="24"/>
           <w:lang w:val="en-US"/>
         </w:rPr>
-        <w:t>Requerimiento</w:t>
-      </w:r>
-      <w:proofErr w:type="spellEnd"/>
-      <w:r>
-        <w:rPr>
-          <w:rFonts w:ascii="Times New Roman" w:hAnsi="Times New Roman" w:cs="Times New Roman"/>
-          <w:sz w:val="24"/>
-          <w:szCs w:val="24"/>
-          <w:lang w:val="en-US"/>
-        </w:rPr>
-        <w:t xml:space="preserve"> 5</w:t>
+        <w:t>Requerimiento 5</w:t>
       </w:r>
     </w:p>
     <w:p>
@@ -3281,27 +3141,7 @@
                 <w:szCs w:val="24"/>
                 <w:lang w:val="en-US"/>
               </w:rPr>
-              <w:t>[</w:t>
-            </w:r>
-            <w:proofErr w:type="spellStart"/>
-            <w:r>
-              <w:rPr>
-                <w:rFonts w:ascii="Times New Roman" w:hAnsi="Times New Roman" w:cs="Times New Roman"/>
-                <w:sz w:val="24"/>
-                <w:szCs w:val="24"/>
-                <w:lang w:val="en-US"/>
-              </w:rPr>
-              <w:t>ms</w:t>
-            </w:r>
-            <w:proofErr w:type="spellEnd"/>
-            <w:r>
-              <w:rPr>
-                <w:rFonts w:ascii="Times New Roman" w:hAnsi="Times New Roman" w:cs="Times New Roman"/>
-                <w:sz w:val="24"/>
-                <w:szCs w:val="24"/>
-                <w:lang w:val="en-US"/>
-              </w:rPr>
-              <w:t>]</w:t>
+              <w:t>[ms]</w:t>
             </w:r>
           </w:p>
         </w:tc>
@@ -3686,7 +3526,6 @@
                 <w:szCs w:val="24"/>
               </w:rPr>
             </w:pPr>
-            <w:proofErr w:type="spellStart"/>
             <w:r>
               <w:rPr>
                 <w:rFonts w:ascii="Times New Roman" w:hAnsi="Times New Roman" w:cs="Times New Roman"/>
@@ -3695,7 +3534,6 @@
               </w:rPr>
               <w:t>Large</w:t>
             </w:r>
-            <w:proofErr w:type="spellEnd"/>
           </w:p>
         </w:tc>
         <w:tc>
@@ -3725,6 +3563,66 @@
         </w:tc>
       </w:tr>
     </w:tbl>
+    <w:p>
+      <w:pPr>
+        <w:rPr>
+          <w:rFonts w:ascii="Times New Roman" w:hAnsi="Times New Roman" w:cs="Times New Roman"/>
+          <w:sz w:val="24"/>
+          <w:szCs w:val="24"/>
+          <w:lang w:val="en-US"/>
+        </w:rPr>
+      </w:pPr>
+    </w:p>
+    <w:p>
+      <w:pPr>
+        <w:rPr>
+          <w:rFonts w:ascii="Times New Roman" w:hAnsi="Times New Roman" w:cs="Times New Roman"/>
+          <w:sz w:val="24"/>
+          <w:szCs w:val="24"/>
+          <w:lang w:val="en-US"/>
+        </w:rPr>
+      </w:pPr>
+    </w:p>
+    <w:p>
+      <w:pPr>
+        <w:rPr>
+          <w:rFonts w:ascii="Times New Roman" w:hAnsi="Times New Roman" w:cs="Times New Roman"/>
+          <w:sz w:val="24"/>
+          <w:szCs w:val="24"/>
+          <w:lang w:val="en-US"/>
+        </w:rPr>
+      </w:pPr>
+    </w:p>
+    <w:p>
+      <w:pPr>
+        <w:rPr>
+          <w:rFonts w:ascii="Times New Roman" w:hAnsi="Times New Roman" w:cs="Times New Roman"/>
+          <w:sz w:val="24"/>
+          <w:szCs w:val="24"/>
+          <w:lang w:val="en-US"/>
+        </w:rPr>
+      </w:pPr>
+    </w:p>
+    <w:p>
+      <w:pPr>
+        <w:rPr>
+          <w:rFonts w:ascii="Times New Roman" w:hAnsi="Times New Roman" w:cs="Times New Roman"/>
+          <w:sz w:val="24"/>
+          <w:szCs w:val="24"/>
+          <w:lang w:val="en-US"/>
+        </w:rPr>
+      </w:pPr>
+    </w:p>
+    <w:p>
+      <w:pPr>
+        <w:rPr>
+          <w:rFonts w:ascii="Times New Roman" w:hAnsi="Times New Roman" w:cs="Times New Roman"/>
+          <w:sz w:val="24"/>
+          <w:szCs w:val="24"/>
+          <w:lang w:val="en-US"/>
+        </w:rPr>
+      </w:pPr>
+    </w:p>
     <w:p>
       <w:pPr>
         <w:rPr>
@@ -3750,7 +3648,7 @@
   <w:abstractNum w:abstractNumId="0" w15:restartNumberingAfterBreak="0">
     <w:nsid w:val="148D2096"/>
     <w:multiLevelType w:val="hybridMultilevel"/>
-    <w:tmpl w:val="25580100"/>
+    <w:tmpl w:val="9DC8ACE8"/>
     <w:lvl w:ilvl="0" w:tplc="04090001">
       <w:start w:val="1"/>
       <w:numFmt w:val="bullet"/>

</xml_diff>

<commit_message>
Documento de Analisis Req 1 - 4
</commit_message>
<xml_diff>
--- a/Docs/Documento de análisis.docx
+++ b/Docs/Documento de análisis.docx
@@ -607,11 +607,543 @@
           <w:sz w:val="24"/>
           <w:szCs w:val="24"/>
         </w:rPr>
-        <w:t>Análisis:</w:t>
+        <w:t>Variables importantes:</w:t>
       </w:r>
     </w:p>
     <w:p>
       <w:pPr>
+        <w:pStyle w:val="Prrafodelista"/>
+        <w:numPr>
+          <w:ilvl w:val="0"/>
+          <w:numId w:val="3"/>
+        </w:numPr>
+        <w:rPr>
+          <w:rFonts w:ascii="Times New Roman" w:hAnsi="Times New Roman" w:cs="Times New Roman"/>
+          <w:sz w:val="24"/>
+          <w:szCs w:val="24"/>
+        </w:rPr>
+      </w:pPr>
+      <m:oMath>
+        <m:r>
+          <w:rPr>
+            <w:rFonts w:ascii="Cambria Math" w:hAnsi="Cambria Math" w:cs="Times New Roman"/>
+            <w:sz w:val="24"/>
+            <w:szCs w:val="24"/>
+          </w:rPr>
+          <m:t>n</m:t>
+        </m:r>
+      </m:oMath>
+      <w:r>
+        <w:rPr>
+          <w:rFonts w:ascii="Times New Roman" w:hAnsi="Times New Roman" w:cs="Times New Roman"/>
+          <w:sz w:val="24"/>
+          <w:szCs w:val="24"/>
+        </w:rPr>
+        <w:t xml:space="preserve"> = </w:t>
+      </w:r>
+      <w:r>
+        <w:rPr>
+          <w:rFonts w:ascii="Times New Roman" w:hAnsi="Times New Roman" w:cs="Times New Roman"/>
+          <w:sz w:val="24"/>
+          <w:szCs w:val="24"/>
+        </w:rPr>
+        <w:t>número</w:t>
+      </w:r>
+      <w:r>
+        <w:rPr>
+          <w:rFonts w:ascii="Times New Roman" w:hAnsi="Times New Roman" w:cs="Times New Roman"/>
+          <w:sz w:val="24"/>
+          <w:szCs w:val="24"/>
+        </w:rPr>
+        <w:t xml:space="preserve"> de elementos en el RBT de ciudades</w:t>
+      </w:r>
+    </w:p>
+    <w:p>
+      <w:pPr>
+        <w:pStyle w:val="Prrafodelista"/>
+        <w:numPr>
+          <w:ilvl w:val="0"/>
+          <w:numId w:val="3"/>
+        </w:numPr>
+        <w:rPr>
+          <w:rFonts w:ascii="Times New Roman" w:hAnsi="Times New Roman" w:cs="Times New Roman"/>
+          <w:sz w:val="24"/>
+          <w:szCs w:val="24"/>
+        </w:rPr>
+      </w:pPr>
+      <m:oMath>
+        <m:func>
+          <m:funcPr>
+            <m:ctrlPr>
+              <w:rPr>
+                <w:rFonts w:ascii="Cambria Math" w:hAnsi="Cambria Math" w:cs="Times New Roman"/>
+                <w:i/>
+                <w:sz w:val="24"/>
+                <w:szCs w:val="24"/>
+              </w:rPr>
+            </m:ctrlPr>
+          </m:funcPr>
+          <m:fName>
+            <m:sSub>
+              <m:sSubPr>
+                <m:ctrlPr>
+                  <w:rPr>
+                    <w:rFonts w:ascii="Cambria Math" w:hAnsi="Cambria Math" w:cs="Times New Roman"/>
+                    <w:i/>
+                    <w:sz w:val="24"/>
+                    <w:szCs w:val="24"/>
+                  </w:rPr>
+                </m:ctrlPr>
+              </m:sSubPr>
+              <m:e>
+                <m:r>
+                  <m:rPr>
+                    <m:sty m:val="p"/>
+                  </m:rPr>
+                  <w:rPr>
+                    <w:rFonts w:ascii="Cambria Math" w:hAnsi="Cambria Math" w:cs="Times New Roman"/>
+                    <w:sz w:val="24"/>
+                    <w:szCs w:val="24"/>
+                  </w:rPr>
+                  <m:t>log</m:t>
+                </m:r>
+                <m:ctrlPr>
+                  <w:rPr>
+                    <w:rFonts w:ascii="Cambria Math" w:hAnsi="Cambria Math" w:cs="Times New Roman"/>
+                    <w:sz w:val="24"/>
+                    <w:szCs w:val="24"/>
+                  </w:rPr>
+                </m:ctrlPr>
+              </m:e>
+              <m:sub>
+                <m:r>
+                  <w:rPr>
+                    <w:rFonts w:ascii="Cambria Math" w:hAnsi="Cambria Math" w:cs="Times New Roman"/>
+                    <w:sz w:val="24"/>
+                    <w:szCs w:val="24"/>
+                  </w:rPr>
+                  <m:t>2</m:t>
+                </m:r>
+                <m:ctrlPr>
+                  <w:rPr>
+                    <w:rFonts w:ascii="Cambria Math" w:hAnsi="Cambria Math" w:cs="Times New Roman"/>
+                    <w:sz w:val="24"/>
+                    <w:szCs w:val="24"/>
+                  </w:rPr>
+                </m:ctrlPr>
+              </m:sub>
+            </m:sSub>
+          </m:fName>
+          <m:e>
+            <m:r>
+              <w:rPr>
+                <w:rFonts w:ascii="Cambria Math" w:hAnsi="Cambria Math" w:cs="Times New Roman"/>
+                <w:sz w:val="24"/>
+                <w:szCs w:val="24"/>
+              </w:rPr>
+              <m:t>(n)</m:t>
+            </m:r>
+          </m:e>
+        </m:func>
+      </m:oMath>
+      <w:r>
+        <w:rPr>
+          <w:rFonts w:ascii="Times New Roman" w:hAnsi="Times New Roman" w:cs="Times New Roman"/>
+          <w:sz w:val="24"/>
+          <w:szCs w:val="24"/>
+        </w:rPr>
+        <w:t>= altura del RBT de ciudades</w:t>
+      </w:r>
+    </w:p>
+    <w:p>
+      <w:pPr>
+        <w:jc w:val="both"/>
+        <w:rPr>
+          <w:rFonts w:ascii="Times New Roman" w:hAnsi="Times New Roman" w:cs="Times New Roman"/>
+          <w:sz w:val="24"/>
+          <w:szCs w:val="24"/>
+        </w:rPr>
+      </w:pPr>
+      <w:r>
+        <w:rPr>
+          <w:rFonts w:ascii="Times New Roman" w:hAnsi="Times New Roman" w:cs="Times New Roman"/>
+          <w:sz w:val="24"/>
+          <w:szCs w:val="24"/>
+        </w:rPr>
+        <w:t>Análisis:</w:t>
+      </w:r>
+      <w:r>
+        <w:rPr>
+          <w:rFonts w:ascii="Times New Roman" w:hAnsi="Times New Roman" w:cs="Times New Roman"/>
+          <w:sz w:val="24"/>
+          <w:szCs w:val="24"/>
+        </w:rPr>
+        <w:t xml:space="preserve"> </w:t>
+      </w:r>
+      <w:r>
+        <w:rPr>
+          <w:rFonts w:ascii="Times New Roman" w:hAnsi="Times New Roman" w:cs="Times New Roman"/>
+          <w:sz w:val="24"/>
+          <w:szCs w:val="24"/>
+        </w:rPr>
+        <w:t xml:space="preserve">Para el requerimiento 1 hicimos dos funciones. En la primera recorremos el índice de ciudades utilizando el método </w:t>
+      </w:r>
+      <w:r>
+        <w:rPr>
+          <w:rFonts w:ascii="Times New Roman" w:hAnsi="Times New Roman" w:cs="Times New Roman"/>
+          <w:sz w:val="24"/>
+          <w:szCs w:val="24"/>
+        </w:rPr>
+        <w:t>keySet (</w:t>
+      </w:r>
+      <w:r>
+        <w:rPr>
+          <w:rFonts w:ascii="Times New Roman" w:hAnsi="Times New Roman" w:cs="Times New Roman"/>
+          <w:sz w:val="24"/>
+          <w:szCs w:val="24"/>
+        </w:rPr>
+        <w:t xml:space="preserve">) que tiene una complejidad </w:t>
+      </w:r>
+      <w:r>
+        <w:rPr>
+          <w:rFonts w:ascii="Times New Roman" w:hAnsi="Times New Roman" w:cs="Times New Roman"/>
+          <w:sz w:val="24"/>
+          <w:szCs w:val="24"/>
+        </w:rPr>
+        <w:t>O (</w:t>
+      </w:r>
+      <m:oMath>
+        <m:func>
+          <m:funcPr>
+            <m:ctrlPr>
+              <w:rPr>
+                <w:rFonts w:ascii="Cambria Math" w:hAnsi="Cambria Math" w:cs="Times New Roman"/>
+                <w:i/>
+                <w:sz w:val="24"/>
+                <w:szCs w:val="24"/>
+              </w:rPr>
+            </m:ctrlPr>
+          </m:funcPr>
+          <m:fName>
+            <m:sSub>
+              <m:sSubPr>
+                <m:ctrlPr>
+                  <w:rPr>
+                    <w:rFonts w:ascii="Cambria Math" w:hAnsi="Cambria Math" w:cs="Times New Roman"/>
+                    <w:i/>
+                    <w:sz w:val="24"/>
+                    <w:szCs w:val="24"/>
+                  </w:rPr>
+                </m:ctrlPr>
+              </m:sSubPr>
+              <m:e>
+                <m:r>
+                  <m:rPr>
+                    <m:sty m:val="p"/>
+                  </m:rPr>
+                  <w:rPr>
+                    <w:rFonts w:ascii="Cambria Math" w:hAnsi="Cambria Math" w:cs="Times New Roman"/>
+                    <w:sz w:val="24"/>
+                    <w:szCs w:val="24"/>
+                  </w:rPr>
+                  <m:t>log</m:t>
+                </m:r>
+                <m:ctrlPr>
+                  <w:rPr>
+                    <w:rFonts w:ascii="Cambria Math" w:hAnsi="Cambria Math" w:cs="Times New Roman"/>
+                    <w:sz w:val="24"/>
+                    <w:szCs w:val="24"/>
+                  </w:rPr>
+                </m:ctrlPr>
+              </m:e>
+              <m:sub>
+                <m:r>
+                  <w:rPr>
+                    <w:rFonts w:ascii="Cambria Math" w:hAnsi="Cambria Math" w:cs="Times New Roman"/>
+                    <w:sz w:val="24"/>
+                    <w:szCs w:val="24"/>
+                  </w:rPr>
+                  <m:t>2</m:t>
+                </m:r>
+                <m:ctrlPr>
+                  <w:rPr>
+                    <w:rFonts w:ascii="Cambria Math" w:hAnsi="Cambria Math" w:cs="Times New Roman"/>
+                    <w:sz w:val="24"/>
+                    <w:szCs w:val="24"/>
+                  </w:rPr>
+                </m:ctrlPr>
+              </m:sub>
+            </m:sSub>
+          </m:fName>
+          <m:e>
+            <m:r>
+              <w:rPr>
+                <w:rFonts w:ascii="Cambria Math" w:hAnsi="Cambria Math" w:cs="Times New Roman"/>
+                <w:sz w:val="24"/>
+                <w:szCs w:val="24"/>
+              </w:rPr>
+              <m:t>(n)</m:t>
+            </m:r>
+          </m:e>
+        </m:func>
+      </m:oMath>
+      <w:r>
+        <w:rPr>
+          <w:rFonts w:ascii="Times New Roman" w:hAnsi="Times New Roman" w:cs="Times New Roman"/>
+          <w:sz w:val="24"/>
+          <w:szCs w:val="24"/>
+        </w:rPr>
+        <w:t>)</w:t>
+      </w:r>
+      <w:r>
+        <w:rPr>
+          <w:rFonts w:ascii="Times New Roman" w:hAnsi="Times New Roman" w:cs="Times New Roman"/>
+          <w:sz w:val="24"/>
+          <w:szCs w:val="24"/>
+        </w:rPr>
+        <w:t>. Luego iteramos por las llaves que hay en el índice y esto tiene una complejidad de O(n)</w:t>
+      </w:r>
+      <w:r>
+        <w:rPr>
+          <w:rFonts w:ascii="Times New Roman" w:hAnsi="Times New Roman" w:cs="Times New Roman"/>
+          <w:sz w:val="24"/>
+          <w:szCs w:val="24"/>
+        </w:rPr>
+        <w:t xml:space="preserve">. Luego </w:t>
+      </w:r>
+      <w:r>
+        <w:rPr>
+          <w:rFonts w:ascii="Times New Roman" w:hAnsi="Times New Roman" w:cs="Times New Roman"/>
+          <w:sz w:val="24"/>
+          <w:szCs w:val="24"/>
+        </w:rPr>
+        <w:t xml:space="preserve">obtenemos por cada llave su valor con el método get () que tiene una complejidad de </w:t>
+      </w:r>
+      <w:r>
+        <w:rPr>
+          <w:rFonts w:ascii="Times New Roman" w:hAnsi="Times New Roman" w:cs="Times New Roman"/>
+          <w:sz w:val="24"/>
+          <w:szCs w:val="24"/>
+        </w:rPr>
+        <w:t>O (</w:t>
+      </w:r>
+      <m:oMath>
+        <m:func>
+          <m:funcPr>
+            <m:ctrlPr>
+              <w:rPr>
+                <w:rFonts w:ascii="Cambria Math" w:hAnsi="Cambria Math" w:cs="Times New Roman"/>
+                <w:i/>
+                <w:sz w:val="24"/>
+                <w:szCs w:val="24"/>
+              </w:rPr>
+            </m:ctrlPr>
+          </m:funcPr>
+          <m:fName>
+            <m:sSub>
+              <m:sSubPr>
+                <m:ctrlPr>
+                  <w:rPr>
+                    <w:rFonts w:ascii="Cambria Math" w:hAnsi="Cambria Math" w:cs="Times New Roman"/>
+                    <w:i/>
+                    <w:sz w:val="24"/>
+                    <w:szCs w:val="24"/>
+                  </w:rPr>
+                </m:ctrlPr>
+              </m:sSubPr>
+              <m:e>
+                <m:r>
+                  <m:rPr>
+                    <m:sty m:val="p"/>
+                  </m:rPr>
+                  <w:rPr>
+                    <w:rFonts w:ascii="Cambria Math" w:hAnsi="Cambria Math" w:cs="Times New Roman"/>
+                    <w:sz w:val="24"/>
+                    <w:szCs w:val="24"/>
+                  </w:rPr>
+                  <m:t>log</m:t>
+                </m:r>
+                <m:ctrlPr>
+                  <w:rPr>
+                    <w:rFonts w:ascii="Cambria Math" w:hAnsi="Cambria Math" w:cs="Times New Roman"/>
+                    <w:sz w:val="24"/>
+                    <w:szCs w:val="24"/>
+                  </w:rPr>
+                </m:ctrlPr>
+              </m:e>
+              <m:sub>
+                <m:r>
+                  <w:rPr>
+                    <w:rFonts w:ascii="Cambria Math" w:hAnsi="Cambria Math" w:cs="Times New Roman"/>
+                    <w:sz w:val="24"/>
+                    <w:szCs w:val="24"/>
+                  </w:rPr>
+                  <m:t>2</m:t>
+                </m:r>
+                <m:ctrlPr>
+                  <w:rPr>
+                    <w:rFonts w:ascii="Cambria Math" w:hAnsi="Cambria Math" w:cs="Times New Roman"/>
+                    <w:sz w:val="24"/>
+                    <w:szCs w:val="24"/>
+                  </w:rPr>
+                </m:ctrlPr>
+              </m:sub>
+            </m:sSub>
+          </m:fName>
+          <m:e>
+            <m:r>
+              <w:rPr>
+                <w:rFonts w:ascii="Cambria Math" w:hAnsi="Cambria Math" w:cs="Times New Roman"/>
+                <w:sz w:val="24"/>
+                <w:szCs w:val="24"/>
+              </w:rPr>
+              <m:t>(n)</m:t>
+            </m:r>
+          </m:e>
+        </m:func>
+      </m:oMath>
+      <w:r>
+        <w:rPr>
+          <w:rFonts w:ascii="Times New Roman" w:hAnsi="Times New Roman" w:cs="Times New Roman"/>
+          <w:sz w:val="24"/>
+          <w:szCs w:val="24"/>
+        </w:rPr>
+        <w:t>)</w:t>
+      </w:r>
+      <w:r>
+        <w:rPr>
+          <w:rFonts w:ascii="Times New Roman" w:hAnsi="Times New Roman" w:cs="Times New Roman"/>
+          <w:sz w:val="24"/>
+          <w:szCs w:val="24"/>
+        </w:rPr>
+        <w:t xml:space="preserve">, como este método </w:t>
+      </w:r>
+      <w:r>
+        <w:rPr>
+          <w:rFonts w:ascii="Times New Roman" w:hAnsi="Times New Roman" w:cs="Times New Roman"/>
+          <w:sz w:val="24"/>
+          <w:szCs w:val="24"/>
+        </w:rPr>
+        <w:t>get (</w:t>
+      </w:r>
+      <w:r>
+        <w:rPr>
+          <w:rFonts w:ascii="Times New Roman" w:hAnsi="Times New Roman" w:cs="Times New Roman"/>
+          <w:sz w:val="24"/>
+          <w:szCs w:val="24"/>
+        </w:rPr>
+        <w:t xml:space="preserve">) se hace por cada llave, decimos que la complejidad total de este método </w:t>
+      </w:r>
+      <w:r>
+        <w:rPr>
+          <w:rFonts w:ascii="Times New Roman" w:hAnsi="Times New Roman" w:cs="Times New Roman"/>
+          <w:sz w:val="24"/>
+          <w:szCs w:val="24"/>
+        </w:rPr>
+        <w:t>O</w:t>
+      </w:r>
+      <m:oMath>
+        <m:r>
+          <w:rPr>
+            <w:rFonts w:ascii="Cambria Math" w:hAnsi="Cambria Math" w:cs="Times New Roman"/>
+            <w:sz w:val="24"/>
+            <w:szCs w:val="24"/>
+          </w:rPr>
+          <m:t xml:space="preserve">(n* </m:t>
+        </m:r>
+        <m:func>
+          <m:funcPr>
+            <m:ctrlPr>
+              <w:rPr>
+                <w:rFonts w:ascii="Cambria Math" w:hAnsi="Cambria Math" w:cs="Times New Roman"/>
+                <w:i/>
+                <w:sz w:val="24"/>
+                <w:szCs w:val="24"/>
+              </w:rPr>
+            </m:ctrlPr>
+          </m:funcPr>
+          <m:fName>
+            <m:sSub>
+              <m:sSubPr>
+                <m:ctrlPr>
+                  <w:rPr>
+                    <w:rFonts w:ascii="Cambria Math" w:hAnsi="Cambria Math" w:cs="Times New Roman"/>
+                    <w:i/>
+                    <w:sz w:val="24"/>
+                    <w:szCs w:val="24"/>
+                  </w:rPr>
+                </m:ctrlPr>
+              </m:sSubPr>
+              <m:e>
+                <m:r>
+                  <m:rPr>
+                    <m:sty m:val="p"/>
+                  </m:rPr>
+                  <w:rPr>
+                    <w:rFonts w:ascii="Cambria Math" w:hAnsi="Cambria Math" w:cs="Times New Roman"/>
+                    <w:sz w:val="24"/>
+                    <w:szCs w:val="24"/>
+                  </w:rPr>
+                  <m:t>log</m:t>
+                </m:r>
+                <m:ctrlPr>
+                  <w:rPr>
+                    <w:rFonts w:ascii="Cambria Math" w:hAnsi="Cambria Math" w:cs="Times New Roman"/>
+                    <w:sz w:val="24"/>
+                    <w:szCs w:val="24"/>
+                  </w:rPr>
+                </m:ctrlPr>
+              </m:e>
+              <m:sub>
+                <m:r>
+                  <w:rPr>
+                    <w:rFonts w:ascii="Cambria Math" w:hAnsi="Cambria Math" w:cs="Times New Roman"/>
+                    <w:sz w:val="24"/>
+                    <w:szCs w:val="24"/>
+                  </w:rPr>
+                  <m:t>2</m:t>
+                </m:r>
+                <m:ctrlPr>
+                  <w:rPr>
+                    <w:rFonts w:ascii="Cambria Math" w:hAnsi="Cambria Math" w:cs="Times New Roman"/>
+                    <w:sz w:val="24"/>
+                    <w:szCs w:val="24"/>
+                  </w:rPr>
+                </m:ctrlPr>
+              </m:sub>
+            </m:sSub>
+          </m:fName>
+          <m:e>
+            <m:r>
+              <w:rPr>
+                <w:rFonts w:ascii="Cambria Math" w:hAnsi="Cambria Math" w:cs="Times New Roman"/>
+                <w:sz w:val="24"/>
+                <w:szCs w:val="24"/>
+              </w:rPr>
+              <m:t>(n)</m:t>
+            </m:r>
+          </m:e>
+        </m:func>
+      </m:oMath>
+      <w:r>
+        <w:rPr>
+          <w:rFonts w:ascii="Times New Roman" w:hAnsi="Times New Roman" w:cs="Times New Roman"/>
+          <w:sz w:val="24"/>
+          <w:szCs w:val="24"/>
+        </w:rPr>
+        <w:t>)</w:t>
+      </w:r>
+      <w:r>
+        <w:rPr>
+          <w:rFonts w:ascii="Times New Roman" w:hAnsi="Times New Roman" w:cs="Times New Roman"/>
+          <w:sz w:val="24"/>
+          <w:szCs w:val="24"/>
+        </w:rPr>
+        <w:t xml:space="preserve">. En la segunda función, se busca la ciudad ingresada por parámetro con el método get(), se comprueba que esa ciudad existe, si existe se retorna la lista de avistamientos de la ciudad y sino, se retorna None. </w:t>
+      </w:r>
+    </w:p>
+    <w:p>
+      <w:pPr>
         <w:rPr>
           <w:rFonts w:ascii="Times New Roman" w:hAnsi="Times New Roman" w:cs="Times New Roman"/>
           <w:sz w:val="24"/>
@@ -625,6 +1157,194 @@
           <w:szCs w:val="24"/>
         </w:rPr>
         <w:t>Complejidad:</w:t>
+      </w:r>
+      <w:r>
+        <w:rPr>
+          <w:rFonts w:ascii="Times New Roman" w:hAnsi="Times New Roman" w:cs="Times New Roman"/>
+          <w:sz w:val="24"/>
+          <w:szCs w:val="24"/>
+        </w:rPr>
+        <w:t xml:space="preserve"> </w:t>
+      </w:r>
+      <w:r>
+        <w:rPr>
+          <w:rFonts w:ascii="Times New Roman" w:hAnsi="Times New Roman" w:cs="Times New Roman"/>
+          <w:sz w:val="24"/>
+          <w:szCs w:val="24"/>
+        </w:rPr>
+        <w:t>O</w:t>
+      </w:r>
+      <m:oMath>
+        <m:r>
+          <w:rPr>
+            <w:rFonts w:ascii="Cambria Math" w:hAnsi="Cambria Math" w:cs="Times New Roman"/>
+            <w:sz w:val="24"/>
+            <w:szCs w:val="24"/>
+          </w:rPr>
+          <m:t>(</m:t>
+        </m:r>
+        <m:func>
+          <m:funcPr>
+            <m:ctrlPr>
+              <w:rPr>
+                <w:rFonts w:ascii="Cambria Math" w:hAnsi="Cambria Math" w:cs="Times New Roman"/>
+                <w:i/>
+                <w:sz w:val="24"/>
+                <w:szCs w:val="24"/>
+              </w:rPr>
+            </m:ctrlPr>
+          </m:funcPr>
+          <m:fName>
+            <m:sSub>
+              <m:sSubPr>
+                <m:ctrlPr>
+                  <w:rPr>
+                    <w:rFonts w:ascii="Cambria Math" w:hAnsi="Cambria Math" w:cs="Times New Roman"/>
+                    <w:i/>
+                    <w:sz w:val="24"/>
+                    <w:szCs w:val="24"/>
+                  </w:rPr>
+                </m:ctrlPr>
+              </m:sSubPr>
+              <m:e>
+                <m:r>
+                  <m:rPr>
+                    <m:sty m:val="p"/>
+                  </m:rPr>
+                  <w:rPr>
+                    <w:rFonts w:ascii="Cambria Math" w:hAnsi="Cambria Math" w:cs="Times New Roman"/>
+                    <w:sz w:val="24"/>
+                    <w:szCs w:val="24"/>
+                  </w:rPr>
+                  <m:t>log</m:t>
+                </m:r>
+              </m:e>
+              <m:sub>
+                <m:r>
+                  <w:rPr>
+                    <w:rFonts w:ascii="Cambria Math" w:hAnsi="Cambria Math" w:cs="Times New Roman"/>
+                    <w:sz w:val="24"/>
+                    <w:szCs w:val="24"/>
+                  </w:rPr>
+                  <m:t>2</m:t>
+                </m:r>
+                <m:ctrlPr>
+                  <w:rPr>
+                    <w:rFonts w:ascii="Cambria Math" w:hAnsi="Cambria Math" w:cs="Times New Roman"/>
+                    <w:sz w:val="24"/>
+                    <w:szCs w:val="24"/>
+                  </w:rPr>
+                </m:ctrlPr>
+              </m:sub>
+            </m:sSub>
+          </m:fName>
+          <m:e>
+            <m:d>
+              <m:dPr>
+                <m:ctrlPr>
+                  <w:rPr>
+                    <w:rFonts w:ascii="Cambria Math" w:hAnsi="Cambria Math" w:cs="Times New Roman"/>
+                    <w:i/>
+                    <w:sz w:val="24"/>
+                    <w:szCs w:val="24"/>
+                  </w:rPr>
+                </m:ctrlPr>
+              </m:dPr>
+              <m:e>
+                <m:r>
+                  <w:rPr>
+                    <w:rFonts w:ascii="Cambria Math" w:hAnsi="Cambria Math" w:cs="Times New Roman"/>
+                    <w:sz w:val="24"/>
+                    <w:szCs w:val="24"/>
+                  </w:rPr>
+                  <m:t>n</m:t>
+                </m:r>
+              </m:e>
+            </m:d>
+            <m:r>
+              <w:rPr>
+                <w:rFonts w:ascii="Cambria Math" w:hAnsi="Cambria Math" w:cs="Times New Roman"/>
+                <w:sz w:val="24"/>
+                <w:szCs w:val="24"/>
+              </w:rPr>
+              <m:t>+n+n*</m:t>
+            </m:r>
+            <m:func>
+              <m:funcPr>
+                <m:ctrlPr>
+                  <w:rPr>
+                    <w:rFonts w:ascii="Cambria Math" w:hAnsi="Cambria Math" w:cs="Times New Roman"/>
+                    <w:i/>
+                    <w:sz w:val="24"/>
+                    <w:szCs w:val="24"/>
+                  </w:rPr>
+                </m:ctrlPr>
+              </m:funcPr>
+              <m:fName>
+                <m:sSub>
+                  <m:sSubPr>
+                    <m:ctrlPr>
+                      <w:rPr>
+                        <w:rFonts w:ascii="Cambria Math" w:hAnsi="Cambria Math" w:cs="Times New Roman"/>
+                        <w:i/>
+                        <w:sz w:val="24"/>
+                        <w:szCs w:val="24"/>
+                      </w:rPr>
+                    </m:ctrlPr>
+                  </m:sSubPr>
+                  <m:e>
+                    <m:r>
+                      <m:rPr>
+                        <m:sty m:val="p"/>
+                      </m:rPr>
+                      <w:rPr>
+                        <w:rFonts w:ascii="Cambria Math" w:hAnsi="Cambria Math" w:cs="Times New Roman"/>
+                        <w:sz w:val="24"/>
+                        <w:szCs w:val="24"/>
+                      </w:rPr>
+                      <m:t>log</m:t>
+                    </m:r>
+                  </m:e>
+                  <m:sub>
+                    <m:r>
+                      <w:rPr>
+                        <w:rFonts w:ascii="Cambria Math" w:hAnsi="Cambria Math" w:cs="Times New Roman"/>
+                        <w:sz w:val="24"/>
+                        <w:szCs w:val="24"/>
+                      </w:rPr>
+                      <m:t>2</m:t>
+                    </m:r>
+                    <m:ctrlPr>
+                      <w:rPr>
+                        <w:rFonts w:ascii="Cambria Math" w:hAnsi="Cambria Math" w:cs="Times New Roman"/>
+                        <w:sz w:val="24"/>
+                        <w:szCs w:val="24"/>
+                      </w:rPr>
+                    </m:ctrlPr>
+                  </m:sub>
+                </m:sSub>
+              </m:fName>
+              <m:e>
+                <m:r>
+                  <w:rPr>
+                    <w:rFonts w:ascii="Cambria Math" w:hAnsi="Cambria Math" w:cs="Times New Roman"/>
+                    <w:sz w:val="24"/>
+                    <w:szCs w:val="24"/>
+                  </w:rPr>
+                  <m:t>(n)</m:t>
+                </m:r>
+              </m:e>
+            </m:func>
+          </m:e>
+        </m:func>
+      </m:oMath>
+      <w:r>
+        <w:rPr>
+          <w:rFonts w:ascii="Times New Roman" w:eastAsiaTheme="minorEastAsia" w:hAnsi="Times New Roman" w:cs="Times New Roman"/>
+          <w:sz w:val="24"/>
+          <w:szCs w:val="24"/>
+        </w:rPr>
+        <w:t>)</w:t>
       </w:r>
     </w:p>
     <w:p>
@@ -1139,60 +1859,6 @@
     </w:p>
     <w:p>
       <w:pPr>
-        <w:rPr>
-          <w:rFonts w:ascii="Times New Roman" w:hAnsi="Times New Roman" w:cs="Times New Roman"/>
-          <w:sz w:val="24"/>
-          <w:szCs w:val="24"/>
-        </w:rPr>
-      </w:pPr>
-    </w:p>
-    <w:p>
-      <w:pPr>
-        <w:rPr>
-          <w:rFonts w:ascii="Times New Roman" w:hAnsi="Times New Roman" w:cs="Times New Roman"/>
-          <w:sz w:val="24"/>
-          <w:szCs w:val="24"/>
-        </w:rPr>
-      </w:pPr>
-    </w:p>
-    <w:p>
-      <w:pPr>
-        <w:rPr>
-          <w:rFonts w:ascii="Times New Roman" w:hAnsi="Times New Roman" w:cs="Times New Roman"/>
-          <w:sz w:val="24"/>
-          <w:szCs w:val="24"/>
-        </w:rPr>
-      </w:pPr>
-    </w:p>
-    <w:p>
-      <w:pPr>
-        <w:rPr>
-          <w:rFonts w:ascii="Times New Roman" w:hAnsi="Times New Roman" w:cs="Times New Roman"/>
-          <w:sz w:val="24"/>
-          <w:szCs w:val="24"/>
-        </w:rPr>
-      </w:pPr>
-    </w:p>
-    <w:p>
-      <w:pPr>
-        <w:rPr>
-          <w:rFonts w:ascii="Times New Roman" w:hAnsi="Times New Roman" w:cs="Times New Roman"/>
-          <w:sz w:val="24"/>
-          <w:szCs w:val="24"/>
-        </w:rPr>
-      </w:pPr>
-    </w:p>
-    <w:p>
-      <w:pPr>
-        <w:rPr>
-          <w:rFonts w:ascii="Times New Roman" w:hAnsi="Times New Roman" w:cs="Times New Roman"/>
-          <w:sz w:val="24"/>
-          <w:szCs w:val="24"/>
-        </w:rPr>
-      </w:pPr>
-    </w:p>
-    <w:p>
-      <w:pPr>
         <w:pStyle w:val="Prrafodelista"/>
         <w:numPr>
           <w:ilvl w:val="0"/>
@@ -1210,7 +1876,6 @@
           <w:sz w:val="24"/>
           <w:szCs w:val="24"/>
         </w:rPr>
-        <w:lastRenderedPageBreak/>
         <w:t>Requerimiento 2</w:t>
       </w:r>
     </w:p>
@@ -1228,36 +1893,740 @@
           <w:sz w:val="24"/>
           <w:szCs w:val="24"/>
         </w:rPr>
-        <w:t>Análisis:</w:t>
+        <w:t>Variables importantes:</w:t>
       </w:r>
     </w:p>
     <w:p>
       <w:pPr>
-        <w:rPr>
-          <w:rFonts w:ascii="Times New Roman" w:hAnsi="Times New Roman" w:cs="Times New Roman"/>
-          <w:sz w:val="24"/>
-          <w:szCs w:val="24"/>
-        </w:rPr>
-      </w:pPr>
-      <w:r>
-        <w:rPr>
-          <w:rFonts w:ascii="Times New Roman" w:hAnsi="Times New Roman" w:cs="Times New Roman"/>
-          <w:sz w:val="24"/>
-          <w:szCs w:val="24"/>
-        </w:rPr>
-        <w:t>Complejidad:</w:t>
+        <w:pStyle w:val="Prrafodelista"/>
+        <w:numPr>
+          <w:ilvl w:val="0"/>
+          <w:numId w:val="3"/>
+        </w:numPr>
+        <w:rPr>
+          <w:rFonts w:ascii="Times New Roman" w:hAnsi="Times New Roman" w:cs="Times New Roman"/>
+          <w:sz w:val="24"/>
+          <w:szCs w:val="24"/>
+        </w:rPr>
+      </w:pPr>
+      <m:oMath>
+        <m:r>
+          <w:rPr>
+            <w:rFonts w:ascii="Cambria Math" w:hAnsi="Cambria Math" w:cs="Times New Roman"/>
+            <w:sz w:val="24"/>
+            <w:szCs w:val="24"/>
+          </w:rPr>
+          <m:t>n</m:t>
+        </m:r>
+      </m:oMath>
+      <w:r>
+        <w:rPr>
+          <w:rFonts w:ascii="Times New Roman" w:hAnsi="Times New Roman" w:cs="Times New Roman"/>
+          <w:sz w:val="24"/>
+          <w:szCs w:val="24"/>
+        </w:rPr>
+        <w:t xml:space="preserve"> = número de elementos en el RBT de </w:t>
+      </w:r>
+      <w:r>
+        <w:rPr>
+          <w:rFonts w:ascii="Times New Roman" w:hAnsi="Times New Roman" w:cs="Times New Roman"/>
+          <w:sz w:val="24"/>
+          <w:szCs w:val="24"/>
+        </w:rPr>
+        <w:t xml:space="preserve">la </w:t>
+      </w:r>
+      <w:r>
+        <w:rPr>
+          <w:rFonts w:ascii="Times New Roman" w:hAnsi="Times New Roman" w:cs="Times New Roman"/>
+          <w:sz w:val="24"/>
+          <w:szCs w:val="24"/>
+        </w:rPr>
+        <w:t>duración en segundos</w:t>
       </w:r>
     </w:p>
     <w:p>
       <w:pPr>
         <w:pStyle w:val="Prrafodelista"/>
-        <w:ind w:left="360"/>
-        <w:rPr>
-          <w:rFonts w:ascii="Times New Roman" w:hAnsi="Times New Roman" w:cs="Times New Roman"/>
-          <w:sz w:val="24"/>
-          <w:szCs w:val="24"/>
-        </w:rPr>
-      </w:pPr>
+        <w:numPr>
+          <w:ilvl w:val="0"/>
+          <w:numId w:val="3"/>
+        </w:numPr>
+        <w:rPr>
+          <w:rFonts w:ascii="Times New Roman" w:hAnsi="Times New Roman" w:cs="Times New Roman"/>
+          <w:sz w:val="24"/>
+          <w:szCs w:val="24"/>
+        </w:rPr>
+      </w:pPr>
+      <m:oMath>
+        <m:func>
+          <m:funcPr>
+            <m:ctrlPr>
+              <w:rPr>
+                <w:rFonts w:ascii="Cambria Math" w:hAnsi="Cambria Math" w:cs="Times New Roman"/>
+                <w:i/>
+                <w:sz w:val="24"/>
+                <w:szCs w:val="24"/>
+              </w:rPr>
+            </m:ctrlPr>
+          </m:funcPr>
+          <m:fName>
+            <m:sSub>
+              <m:sSubPr>
+                <m:ctrlPr>
+                  <w:rPr>
+                    <w:rFonts w:ascii="Cambria Math" w:hAnsi="Cambria Math" w:cs="Times New Roman"/>
+                    <w:i/>
+                    <w:sz w:val="24"/>
+                    <w:szCs w:val="24"/>
+                  </w:rPr>
+                </m:ctrlPr>
+              </m:sSubPr>
+              <m:e>
+                <m:r>
+                  <m:rPr>
+                    <m:sty m:val="p"/>
+                  </m:rPr>
+                  <w:rPr>
+                    <w:rFonts w:ascii="Cambria Math" w:hAnsi="Cambria Math" w:cs="Times New Roman"/>
+                    <w:sz w:val="24"/>
+                    <w:szCs w:val="24"/>
+                  </w:rPr>
+                  <m:t>log</m:t>
+                </m:r>
+                <m:ctrlPr>
+                  <w:rPr>
+                    <w:rFonts w:ascii="Cambria Math" w:hAnsi="Cambria Math" w:cs="Times New Roman"/>
+                    <w:sz w:val="24"/>
+                    <w:szCs w:val="24"/>
+                  </w:rPr>
+                </m:ctrlPr>
+              </m:e>
+              <m:sub>
+                <m:r>
+                  <w:rPr>
+                    <w:rFonts w:ascii="Cambria Math" w:hAnsi="Cambria Math" w:cs="Times New Roman"/>
+                    <w:sz w:val="24"/>
+                    <w:szCs w:val="24"/>
+                  </w:rPr>
+                  <m:t>2</m:t>
+                </m:r>
+                <m:ctrlPr>
+                  <w:rPr>
+                    <w:rFonts w:ascii="Cambria Math" w:hAnsi="Cambria Math" w:cs="Times New Roman"/>
+                    <w:sz w:val="24"/>
+                    <w:szCs w:val="24"/>
+                  </w:rPr>
+                </m:ctrlPr>
+              </m:sub>
+            </m:sSub>
+          </m:fName>
+          <m:e>
+            <m:r>
+              <w:rPr>
+                <w:rFonts w:ascii="Cambria Math" w:hAnsi="Cambria Math" w:cs="Times New Roman"/>
+                <w:sz w:val="24"/>
+                <w:szCs w:val="24"/>
+              </w:rPr>
+              <m:t>(n)</m:t>
+            </m:r>
+          </m:e>
+        </m:func>
+      </m:oMath>
+      <w:r>
+        <w:rPr>
+          <w:rFonts w:ascii="Times New Roman" w:hAnsi="Times New Roman" w:cs="Times New Roman"/>
+          <w:sz w:val="24"/>
+          <w:szCs w:val="24"/>
+        </w:rPr>
+        <w:t xml:space="preserve">= altura del RBT de </w:t>
+      </w:r>
+      <w:r>
+        <w:rPr>
+          <w:rFonts w:ascii="Times New Roman" w:hAnsi="Times New Roman" w:cs="Times New Roman"/>
+          <w:sz w:val="24"/>
+          <w:szCs w:val="24"/>
+        </w:rPr>
+        <w:t xml:space="preserve">la </w:t>
+      </w:r>
+      <w:r>
+        <w:rPr>
+          <w:rFonts w:ascii="Times New Roman" w:hAnsi="Times New Roman" w:cs="Times New Roman"/>
+          <w:sz w:val="24"/>
+          <w:szCs w:val="24"/>
+        </w:rPr>
+        <w:t>duración</w:t>
+      </w:r>
+    </w:p>
+    <w:p>
+      <w:pPr>
+        <w:pStyle w:val="Prrafodelista"/>
+        <w:numPr>
+          <w:ilvl w:val="0"/>
+          <w:numId w:val="3"/>
+        </w:numPr>
+        <w:rPr>
+          <w:rFonts w:ascii="Times New Roman" w:hAnsi="Times New Roman" w:cs="Times New Roman"/>
+          <w:sz w:val="24"/>
+          <w:szCs w:val="24"/>
+        </w:rPr>
+      </w:pPr>
+      <w:r>
+        <w:rPr>
+          <w:rFonts w:ascii="Times New Roman" w:hAnsi="Times New Roman" w:cs="Times New Roman"/>
+          <w:sz w:val="24"/>
+          <w:szCs w:val="24"/>
+        </w:rPr>
+        <w:t xml:space="preserve">#llaves = </w:t>
+      </w:r>
+      <w:r>
+        <w:rPr>
+          <w:rFonts w:ascii="Times New Roman" w:hAnsi="Times New Roman" w:cs="Times New Roman"/>
+          <w:sz w:val="24"/>
+          <w:szCs w:val="24"/>
+        </w:rPr>
+        <w:t>número de llaves en el rango dado</w:t>
+      </w:r>
+    </w:p>
+    <w:p>
+      <w:pPr>
+        <w:pStyle w:val="Prrafodelista"/>
+        <w:numPr>
+          <w:ilvl w:val="0"/>
+          <w:numId w:val="3"/>
+        </w:numPr>
+        <w:rPr>
+          <w:rFonts w:ascii="Times New Roman" w:hAnsi="Times New Roman" w:cs="Times New Roman"/>
+          <w:sz w:val="24"/>
+          <w:szCs w:val="24"/>
+        </w:rPr>
+      </w:pPr>
+      <w:r>
+        <w:rPr>
+          <w:rFonts w:ascii="Times New Roman" w:hAnsi="Times New Roman" w:cs="Times New Roman"/>
+          <w:sz w:val="24"/>
+          <w:szCs w:val="24"/>
+        </w:rPr>
+        <w:t xml:space="preserve">#avistamientos = número de avistamientos en rango </w:t>
+      </w:r>
+      <w:r>
+        <w:rPr>
+          <w:rFonts w:ascii="Times New Roman" w:hAnsi="Times New Roman" w:cs="Times New Roman"/>
+          <w:sz w:val="24"/>
+          <w:szCs w:val="24"/>
+        </w:rPr>
+        <w:t xml:space="preserve">de la </w:t>
+      </w:r>
+      <w:r>
+        <w:rPr>
+          <w:rFonts w:ascii="Times New Roman" w:hAnsi="Times New Roman" w:cs="Times New Roman"/>
+          <w:sz w:val="24"/>
+          <w:szCs w:val="24"/>
+        </w:rPr>
+        <w:t xml:space="preserve">duración </w:t>
+      </w:r>
+      <w:r>
+        <w:rPr>
+          <w:rFonts w:ascii="Times New Roman" w:hAnsi="Times New Roman" w:cs="Times New Roman"/>
+          <w:sz w:val="24"/>
+          <w:szCs w:val="24"/>
+        </w:rPr>
+        <w:t>dada</w:t>
+      </w:r>
+    </w:p>
+    <w:p>
+      <w:pPr>
+        <w:jc w:val="both"/>
+        <w:rPr>
+          <w:rFonts w:ascii="Times New Roman" w:eastAsiaTheme="minorEastAsia" w:hAnsi="Times New Roman" w:cs="Times New Roman"/>
+          <w:sz w:val="24"/>
+          <w:szCs w:val="24"/>
+        </w:rPr>
+      </w:pPr>
+      <w:r>
+        <w:rPr>
+          <w:rFonts w:ascii="Times New Roman" w:hAnsi="Times New Roman" w:cs="Times New Roman"/>
+          <w:sz w:val="24"/>
+          <w:szCs w:val="24"/>
+        </w:rPr>
+        <w:t>Análisis:</w:t>
+      </w:r>
+      <w:r>
+        <w:rPr>
+          <w:rFonts w:ascii="Times New Roman" w:hAnsi="Times New Roman" w:cs="Times New Roman"/>
+          <w:sz w:val="24"/>
+          <w:szCs w:val="24"/>
+        </w:rPr>
+        <w:t xml:space="preserve"> Para el requerimiento 4 se utilizaron dos funciones. La primera, crea una lista, y saca los valores de las llaves en el rango de la </w:t>
+      </w:r>
+      <w:r>
+        <w:rPr>
+          <w:rFonts w:ascii="Times New Roman" w:hAnsi="Times New Roman" w:cs="Times New Roman"/>
+          <w:sz w:val="24"/>
+          <w:szCs w:val="24"/>
+        </w:rPr>
+        <w:t xml:space="preserve">duración </w:t>
+      </w:r>
+      <w:r>
+        <w:rPr>
+          <w:rFonts w:ascii="Times New Roman" w:hAnsi="Times New Roman" w:cs="Times New Roman"/>
+          <w:sz w:val="24"/>
+          <w:szCs w:val="24"/>
+        </w:rPr>
+        <w:t>dad</w:t>
+      </w:r>
+      <w:r>
+        <w:rPr>
+          <w:rFonts w:ascii="Times New Roman" w:hAnsi="Times New Roman" w:cs="Times New Roman"/>
+          <w:sz w:val="24"/>
+          <w:szCs w:val="24"/>
+        </w:rPr>
+        <w:t>a</w:t>
+      </w:r>
+      <w:r>
+        <w:rPr>
+          <w:rFonts w:ascii="Times New Roman" w:hAnsi="Times New Roman" w:cs="Times New Roman"/>
+          <w:sz w:val="24"/>
+          <w:szCs w:val="24"/>
+        </w:rPr>
+        <w:t xml:space="preserve"> con la función values () que tiene una complejidad de O</w:t>
+      </w:r>
+      <m:oMath>
+        <m:r>
+          <w:rPr>
+            <w:rFonts w:ascii="Cambria Math" w:hAnsi="Cambria Math" w:cs="Times New Roman"/>
+            <w:sz w:val="24"/>
+            <w:szCs w:val="24"/>
+          </w:rPr>
+          <m:t>(</m:t>
+        </m:r>
+        <m:func>
+          <m:funcPr>
+            <m:ctrlPr>
+              <w:rPr>
+                <w:rFonts w:ascii="Cambria Math" w:hAnsi="Cambria Math" w:cs="Times New Roman"/>
+                <w:i/>
+                <w:sz w:val="24"/>
+                <w:szCs w:val="24"/>
+              </w:rPr>
+            </m:ctrlPr>
+          </m:funcPr>
+          <m:fName>
+            <m:sSub>
+              <m:sSubPr>
+                <m:ctrlPr>
+                  <w:rPr>
+                    <w:rFonts w:ascii="Cambria Math" w:hAnsi="Cambria Math" w:cs="Times New Roman"/>
+                    <w:i/>
+                    <w:sz w:val="24"/>
+                    <w:szCs w:val="24"/>
+                  </w:rPr>
+                </m:ctrlPr>
+              </m:sSubPr>
+              <m:e>
+                <m:r>
+                  <m:rPr>
+                    <m:sty m:val="p"/>
+                  </m:rPr>
+                  <w:rPr>
+                    <w:rFonts w:ascii="Cambria Math" w:hAnsi="Cambria Math" w:cs="Times New Roman"/>
+                    <w:sz w:val="24"/>
+                    <w:szCs w:val="24"/>
+                  </w:rPr>
+                  <m:t>log</m:t>
+                </m:r>
+              </m:e>
+              <m:sub>
+                <m:r>
+                  <w:rPr>
+                    <w:rFonts w:ascii="Cambria Math" w:hAnsi="Cambria Math" w:cs="Times New Roman"/>
+                    <w:sz w:val="24"/>
+                    <w:szCs w:val="24"/>
+                  </w:rPr>
+                  <m:t>2</m:t>
+                </m:r>
+                <m:ctrlPr>
+                  <w:rPr>
+                    <w:rFonts w:ascii="Cambria Math" w:hAnsi="Cambria Math" w:cs="Times New Roman"/>
+                    <w:sz w:val="24"/>
+                    <w:szCs w:val="24"/>
+                  </w:rPr>
+                </m:ctrlPr>
+              </m:sub>
+            </m:sSub>
+          </m:fName>
+          <m:e>
+            <m:d>
+              <m:dPr>
+                <m:ctrlPr>
+                  <w:rPr>
+                    <w:rFonts w:ascii="Cambria Math" w:hAnsi="Cambria Math" w:cs="Times New Roman"/>
+                    <w:i/>
+                    <w:sz w:val="24"/>
+                    <w:szCs w:val="24"/>
+                  </w:rPr>
+                </m:ctrlPr>
+              </m:dPr>
+              <m:e>
+                <m:r>
+                  <w:rPr>
+                    <w:rFonts w:ascii="Cambria Math" w:hAnsi="Cambria Math" w:cs="Times New Roman"/>
+                    <w:sz w:val="24"/>
+                    <w:szCs w:val="24"/>
+                  </w:rPr>
+                  <m:t>n</m:t>
+                </m:r>
+              </m:e>
+            </m:d>
+            <m:r>
+              <w:rPr>
+                <w:rFonts w:ascii="Cambria Math" w:hAnsi="Cambria Math" w:cs="Times New Roman"/>
+                <w:sz w:val="24"/>
+                <w:szCs w:val="24"/>
+              </w:rPr>
+              <m:t>+#llaves</m:t>
+            </m:r>
+          </m:e>
+        </m:func>
+        <m:r>
+          <w:rPr>
+            <w:rFonts w:ascii="Cambria Math" w:hAnsi="Cambria Math" w:cs="Times New Roman"/>
+            <w:sz w:val="24"/>
+            <w:szCs w:val="24"/>
+          </w:rPr>
+          <m:t>)</m:t>
+        </m:r>
+      </m:oMath>
+      <w:r>
+        <w:rPr>
+          <w:rFonts w:ascii="Times New Roman" w:eastAsiaTheme="minorEastAsia" w:hAnsi="Times New Roman" w:cs="Times New Roman"/>
+          <w:sz w:val="24"/>
+          <w:szCs w:val="24"/>
+        </w:rPr>
+        <w:t xml:space="preserve"> ; se recorren esas llaves lo que tiene una complejidad O</w:t>
+      </w:r>
+      <m:oMath>
+        <m:r>
+          <w:rPr>
+            <w:rFonts w:ascii="Cambria Math" w:eastAsiaTheme="minorEastAsia" w:hAnsi="Cambria Math" w:cs="Times New Roman"/>
+            <w:sz w:val="24"/>
+            <w:szCs w:val="24"/>
+          </w:rPr>
+          <m:t>(#llaves)</m:t>
+        </m:r>
+      </m:oMath>
+      <w:r>
+        <w:rPr>
+          <w:rFonts w:ascii="Times New Roman" w:eastAsiaTheme="minorEastAsia" w:hAnsi="Times New Roman" w:cs="Times New Roman"/>
+          <w:sz w:val="24"/>
+          <w:szCs w:val="24"/>
+        </w:rPr>
+        <w:t xml:space="preserve"> y por cada valor se recorre la lista de avistamientos en esa </w:t>
+      </w:r>
+      <w:r>
+        <w:rPr>
+          <w:rFonts w:ascii="Times New Roman" w:eastAsiaTheme="minorEastAsia" w:hAnsi="Times New Roman" w:cs="Times New Roman"/>
+          <w:sz w:val="24"/>
+          <w:szCs w:val="24"/>
+        </w:rPr>
+        <w:t>duración</w:t>
+      </w:r>
+      <w:r>
+        <w:rPr>
+          <w:rFonts w:ascii="Times New Roman" w:eastAsiaTheme="minorEastAsia" w:hAnsi="Times New Roman" w:cs="Times New Roman"/>
+          <w:sz w:val="24"/>
+          <w:szCs w:val="24"/>
+        </w:rPr>
+        <w:t>, lo que tiene una complejidad total de O</w:t>
+      </w:r>
+      <m:oMath>
+        <m:r>
+          <w:rPr>
+            <w:rFonts w:ascii="Cambria Math" w:eastAsiaTheme="minorEastAsia" w:hAnsi="Cambria Math" w:cs="Times New Roman"/>
+            <w:sz w:val="24"/>
+            <w:szCs w:val="24"/>
+          </w:rPr>
+          <m:t>(#avistamientos)</m:t>
+        </m:r>
+      </m:oMath>
+      <w:r>
+        <w:rPr>
+          <w:rFonts w:ascii="Times New Roman" w:eastAsiaTheme="minorEastAsia" w:hAnsi="Times New Roman" w:cs="Times New Roman"/>
+          <w:sz w:val="24"/>
+          <w:szCs w:val="24"/>
+        </w:rPr>
+        <w:t xml:space="preserve">. La segunda función, retorna el top 5 </w:t>
+      </w:r>
+      <w:r>
+        <w:rPr>
+          <w:rFonts w:ascii="Times New Roman" w:eastAsiaTheme="minorEastAsia" w:hAnsi="Times New Roman" w:cs="Times New Roman"/>
+          <w:sz w:val="24"/>
+          <w:szCs w:val="24"/>
+        </w:rPr>
+        <w:t>por</w:t>
+      </w:r>
+      <w:r>
+        <w:rPr>
+          <w:rFonts w:ascii="Times New Roman" w:eastAsiaTheme="minorEastAsia" w:hAnsi="Times New Roman" w:cs="Times New Roman"/>
+          <w:sz w:val="24"/>
+          <w:szCs w:val="24"/>
+        </w:rPr>
+        <w:t xml:space="preserve"> m</w:t>
+      </w:r>
+      <w:r>
+        <w:rPr>
+          <w:rFonts w:ascii="Times New Roman" w:eastAsiaTheme="minorEastAsia" w:hAnsi="Times New Roman" w:cs="Times New Roman"/>
+          <w:sz w:val="24"/>
+          <w:szCs w:val="24"/>
+        </w:rPr>
+        <w:t xml:space="preserve">ayor duración </w:t>
+      </w:r>
+      <w:r>
+        <w:rPr>
+          <w:rFonts w:ascii="Times New Roman" w:eastAsiaTheme="minorEastAsia" w:hAnsi="Times New Roman" w:cs="Times New Roman"/>
+          <w:sz w:val="24"/>
+          <w:szCs w:val="24"/>
+        </w:rPr>
+        <w:t>usando el método get () y el método m</w:t>
+      </w:r>
+      <w:r>
+        <w:rPr>
+          <w:rFonts w:ascii="Times New Roman" w:eastAsiaTheme="minorEastAsia" w:hAnsi="Times New Roman" w:cs="Times New Roman"/>
+          <w:sz w:val="24"/>
+          <w:szCs w:val="24"/>
+        </w:rPr>
+        <w:t>ax</w:t>
+      </w:r>
+      <w:r>
+        <w:rPr>
+          <w:rFonts w:ascii="Times New Roman" w:eastAsiaTheme="minorEastAsia" w:hAnsi="Times New Roman" w:cs="Times New Roman"/>
+          <w:sz w:val="24"/>
+          <w:szCs w:val="24"/>
+        </w:rPr>
+        <w:t>Key () los cuales tienen una complejidad O</w:t>
+      </w:r>
+      <m:oMath>
+        <m:r>
+          <w:rPr>
+            <w:rFonts w:ascii="Cambria Math" w:eastAsiaTheme="minorEastAsia" w:hAnsi="Cambria Math" w:cs="Times New Roman"/>
+            <w:sz w:val="24"/>
+            <w:szCs w:val="24"/>
+          </w:rPr>
+          <m:t>(</m:t>
+        </m:r>
+        <m:func>
+          <m:funcPr>
+            <m:ctrlPr>
+              <w:rPr>
+                <w:rFonts w:ascii="Cambria Math" w:eastAsiaTheme="minorEastAsia" w:hAnsi="Cambria Math" w:cs="Times New Roman"/>
+                <w:i/>
+                <w:sz w:val="24"/>
+                <w:szCs w:val="24"/>
+              </w:rPr>
+            </m:ctrlPr>
+          </m:funcPr>
+          <m:fName>
+            <m:sSub>
+              <m:sSubPr>
+                <m:ctrlPr>
+                  <w:rPr>
+                    <w:rFonts w:ascii="Cambria Math" w:eastAsiaTheme="minorEastAsia" w:hAnsi="Cambria Math" w:cs="Times New Roman"/>
+                    <w:i/>
+                    <w:sz w:val="24"/>
+                    <w:szCs w:val="24"/>
+                  </w:rPr>
+                </m:ctrlPr>
+              </m:sSubPr>
+              <m:e>
+                <m:r>
+                  <m:rPr>
+                    <m:sty m:val="p"/>
+                  </m:rPr>
+                  <w:rPr>
+                    <w:rFonts w:ascii="Cambria Math" w:eastAsiaTheme="minorEastAsia" w:hAnsi="Cambria Math" w:cs="Times New Roman"/>
+                    <w:sz w:val="24"/>
+                    <w:szCs w:val="24"/>
+                  </w:rPr>
+                  <m:t>log</m:t>
+                </m:r>
+              </m:e>
+              <m:sub>
+                <m:r>
+                  <w:rPr>
+                    <w:rFonts w:ascii="Cambria Math" w:eastAsiaTheme="minorEastAsia" w:hAnsi="Cambria Math" w:cs="Times New Roman"/>
+                    <w:sz w:val="24"/>
+                    <w:szCs w:val="24"/>
+                  </w:rPr>
+                  <m:t>2</m:t>
+                </m:r>
+                <m:ctrlPr>
+                  <w:rPr>
+                    <w:rFonts w:ascii="Cambria Math" w:eastAsiaTheme="minorEastAsia" w:hAnsi="Cambria Math" w:cs="Times New Roman"/>
+                    <w:sz w:val="24"/>
+                    <w:szCs w:val="24"/>
+                  </w:rPr>
+                </m:ctrlPr>
+              </m:sub>
+            </m:sSub>
+          </m:fName>
+          <m:e>
+            <m:r>
+              <w:rPr>
+                <w:rFonts w:ascii="Cambria Math" w:eastAsiaTheme="minorEastAsia" w:hAnsi="Cambria Math" w:cs="Times New Roman"/>
+                <w:sz w:val="24"/>
+                <w:szCs w:val="24"/>
+              </w:rPr>
+              <m:t>(n)</m:t>
+            </m:r>
+          </m:e>
+        </m:func>
+        <m:r>
+          <w:rPr>
+            <w:rFonts w:ascii="Cambria Math" w:eastAsiaTheme="minorEastAsia" w:hAnsi="Cambria Math" w:cs="Times New Roman"/>
+            <w:sz w:val="24"/>
+            <w:szCs w:val="24"/>
+          </w:rPr>
+          <m:t>)</m:t>
+        </m:r>
+      </m:oMath>
+      <w:r>
+        <w:rPr>
+          <w:rFonts w:ascii="Times New Roman" w:eastAsiaTheme="minorEastAsia" w:hAnsi="Times New Roman" w:cs="Times New Roman"/>
+          <w:sz w:val="24"/>
+          <w:szCs w:val="24"/>
+        </w:rPr>
+        <w:t xml:space="preserve">. </w:t>
+      </w:r>
+    </w:p>
+    <w:p>
+      <w:pPr>
+        <w:rPr>
+          <w:rFonts w:ascii="Times New Roman" w:hAnsi="Times New Roman" w:cs="Times New Roman"/>
+          <w:sz w:val="24"/>
+          <w:szCs w:val="24"/>
+        </w:rPr>
+      </w:pPr>
+      <w:r>
+        <w:rPr>
+          <w:rFonts w:ascii="Times New Roman" w:hAnsi="Times New Roman" w:cs="Times New Roman"/>
+          <w:sz w:val="24"/>
+          <w:szCs w:val="24"/>
+        </w:rPr>
+        <w:t>Complejidad:</w:t>
+      </w:r>
+      <w:r>
+        <w:rPr>
+          <w:rFonts w:ascii="Times New Roman" w:hAnsi="Times New Roman" w:cs="Times New Roman"/>
+          <w:sz w:val="24"/>
+          <w:szCs w:val="24"/>
+        </w:rPr>
+        <w:t xml:space="preserve"> O</w:t>
+      </w:r>
+      <m:oMath>
+        <m:r>
+          <w:rPr>
+            <w:rFonts w:ascii="Cambria Math" w:hAnsi="Cambria Math" w:cs="Times New Roman"/>
+            <w:sz w:val="24"/>
+            <w:szCs w:val="24"/>
+          </w:rPr>
+          <m:t>(</m:t>
+        </m:r>
+        <m:func>
+          <m:funcPr>
+            <m:ctrlPr>
+              <w:rPr>
+                <w:rFonts w:ascii="Cambria Math" w:hAnsi="Cambria Math" w:cs="Times New Roman"/>
+                <w:i/>
+                <w:sz w:val="24"/>
+                <w:szCs w:val="24"/>
+              </w:rPr>
+            </m:ctrlPr>
+          </m:funcPr>
+          <m:fName>
+            <m:sSub>
+              <m:sSubPr>
+                <m:ctrlPr>
+                  <w:rPr>
+                    <w:rFonts w:ascii="Cambria Math" w:hAnsi="Cambria Math" w:cs="Times New Roman"/>
+                    <w:i/>
+                    <w:sz w:val="24"/>
+                    <w:szCs w:val="24"/>
+                  </w:rPr>
+                </m:ctrlPr>
+              </m:sSubPr>
+              <m:e>
+                <m:r>
+                  <m:rPr>
+                    <m:sty m:val="p"/>
+                  </m:rPr>
+                  <w:rPr>
+                    <w:rFonts w:ascii="Cambria Math" w:hAnsi="Cambria Math" w:cs="Times New Roman"/>
+                    <w:sz w:val="24"/>
+                    <w:szCs w:val="24"/>
+                  </w:rPr>
+                  <m:t>log</m:t>
+                </m:r>
+              </m:e>
+              <m:sub>
+                <m:r>
+                  <w:rPr>
+                    <w:rFonts w:ascii="Cambria Math" w:hAnsi="Cambria Math" w:cs="Times New Roman"/>
+                    <w:sz w:val="24"/>
+                    <w:szCs w:val="24"/>
+                  </w:rPr>
+                  <m:t>2</m:t>
+                </m:r>
+                <m:ctrlPr>
+                  <w:rPr>
+                    <w:rFonts w:ascii="Cambria Math" w:hAnsi="Cambria Math" w:cs="Times New Roman"/>
+                    <w:sz w:val="24"/>
+                    <w:szCs w:val="24"/>
+                  </w:rPr>
+                </m:ctrlPr>
+              </m:sub>
+            </m:sSub>
+          </m:fName>
+          <m:e>
+            <m:d>
+              <m:dPr>
+                <m:ctrlPr>
+                  <w:rPr>
+                    <w:rFonts w:ascii="Cambria Math" w:hAnsi="Cambria Math" w:cs="Times New Roman"/>
+                    <w:i/>
+                    <w:sz w:val="24"/>
+                    <w:szCs w:val="24"/>
+                  </w:rPr>
+                </m:ctrlPr>
+              </m:dPr>
+              <m:e>
+                <m:r>
+                  <w:rPr>
+                    <w:rFonts w:ascii="Cambria Math" w:hAnsi="Cambria Math" w:cs="Times New Roman"/>
+                    <w:sz w:val="24"/>
+                    <w:szCs w:val="24"/>
+                  </w:rPr>
+                  <m:t>n</m:t>
+                </m:r>
+              </m:e>
+            </m:d>
+            <m:r>
+              <w:rPr>
+                <w:rFonts w:ascii="Cambria Math" w:hAnsi="Cambria Math" w:cs="Times New Roman"/>
+                <w:sz w:val="24"/>
+                <w:szCs w:val="24"/>
+              </w:rPr>
+              <m:t>+#llaves+#avistamientos</m:t>
+            </m:r>
+          </m:e>
+        </m:func>
+        <m:r>
+          <w:rPr>
+            <w:rFonts w:ascii="Cambria Math" w:hAnsi="Cambria Math" w:cs="Times New Roman"/>
+            <w:sz w:val="24"/>
+            <w:szCs w:val="24"/>
+          </w:rPr>
+          <m:t>)</m:t>
+        </m:r>
+      </m:oMath>
     </w:p>
     <w:tbl>
       <w:tblPr>
@@ -1795,25 +3164,677 @@
           <w:sz w:val="24"/>
           <w:szCs w:val="24"/>
         </w:rPr>
-        <w:t>Análisis:</w:t>
+        <w:t>Variables importantes:</w:t>
       </w:r>
     </w:p>
     <w:p>
       <w:pPr>
-        <w:rPr>
-          <w:rFonts w:ascii="Times New Roman" w:hAnsi="Times New Roman" w:cs="Times New Roman"/>
-          <w:sz w:val="24"/>
-          <w:szCs w:val="24"/>
-        </w:rPr>
-      </w:pPr>
-      <w:r>
-        <w:rPr>
-          <w:rFonts w:ascii="Times New Roman" w:hAnsi="Times New Roman" w:cs="Times New Roman"/>
-          <w:sz w:val="24"/>
-          <w:szCs w:val="24"/>
-        </w:rPr>
+        <w:pStyle w:val="Prrafodelista"/>
+        <w:numPr>
+          <w:ilvl w:val="0"/>
+          <w:numId w:val="3"/>
+        </w:numPr>
+        <w:rPr>
+          <w:rFonts w:ascii="Times New Roman" w:hAnsi="Times New Roman" w:cs="Times New Roman"/>
+          <w:sz w:val="24"/>
+          <w:szCs w:val="24"/>
+        </w:rPr>
+      </w:pPr>
+      <m:oMath>
+        <m:r>
+          <w:rPr>
+            <w:rFonts w:ascii="Cambria Math" w:hAnsi="Cambria Math" w:cs="Times New Roman"/>
+            <w:sz w:val="24"/>
+            <w:szCs w:val="24"/>
+          </w:rPr>
+          <m:t>n</m:t>
+        </m:r>
+      </m:oMath>
+      <w:r>
+        <w:rPr>
+          <w:rFonts w:ascii="Times New Roman" w:hAnsi="Times New Roman" w:cs="Times New Roman"/>
+          <w:sz w:val="24"/>
+          <w:szCs w:val="24"/>
+        </w:rPr>
+        <w:t xml:space="preserve"> = número de elementos en el RBT de </w:t>
+      </w:r>
+      <w:r>
+        <w:rPr>
+          <w:rFonts w:ascii="Times New Roman" w:hAnsi="Times New Roman" w:cs="Times New Roman"/>
+          <w:sz w:val="24"/>
+          <w:szCs w:val="24"/>
+        </w:rPr>
+        <w:t>tiempo [HH:MM]</w:t>
+      </w:r>
+    </w:p>
+    <w:p>
+      <w:pPr>
+        <w:pStyle w:val="Prrafodelista"/>
+        <w:numPr>
+          <w:ilvl w:val="0"/>
+          <w:numId w:val="3"/>
+        </w:numPr>
+        <w:rPr>
+          <w:rFonts w:ascii="Times New Roman" w:hAnsi="Times New Roman" w:cs="Times New Roman"/>
+          <w:sz w:val="24"/>
+          <w:szCs w:val="24"/>
+        </w:rPr>
+      </w:pPr>
+      <m:oMath>
+        <m:func>
+          <m:funcPr>
+            <m:ctrlPr>
+              <w:rPr>
+                <w:rFonts w:ascii="Cambria Math" w:hAnsi="Cambria Math" w:cs="Times New Roman"/>
+                <w:i/>
+                <w:sz w:val="24"/>
+                <w:szCs w:val="24"/>
+              </w:rPr>
+            </m:ctrlPr>
+          </m:funcPr>
+          <m:fName>
+            <m:sSub>
+              <m:sSubPr>
+                <m:ctrlPr>
+                  <w:rPr>
+                    <w:rFonts w:ascii="Cambria Math" w:hAnsi="Cambria Math" w:cs="Times New Roman"/>
+                    <w:i/>
+                    <w:sz w:val="24"/>
+                    <w:szCs w:val="24"/>
+                  </w:rPr>
+                </m:ctrlPr>
+              </m:sSubPr>
+              <m:e>
+                <m:r>
+                  <m:rPr>
+                    <m:sty m:val="p"/>
+                  </m:rPr>
+                  <w:rPr>
+                    <w:rFonts w:ascii="Cambria Math" w:hAnsi="Cambria Math" w:cs="Times New Roman"/>
+                    <w:sz w:val="24"/>
+                    <w:szCs w:val="24"/>
+                  </w:rPr>
+                  <m:t>log</m:t>
+                </m:r>
+                <m:ctrlPr>
+                  <w:rPr>
+                    <w:rFonts w:ascii="Cambria Math" w:hAnsi="Cambria Math" w:cs="Times New Roman"/>
+                    <w:sz w:val="24"/>
+                    <w:szCs w:val="24"/>
+                  </w:rPr>
+                </m:ctrlPr>
+              </m:e>
+              <m:sub>
+                <m:r>
+                  <w:rPr>
+                    <w:rFonts w:ascii="Cambria Math" w:hAnsi="Cambria Math" w:cs="Times New Roman"/>
+                    <w:sz w:val="24"/>
+                    <w:szCs w:val="24"/>
+                  </w:rPr>
+                  <m:t>2</m:t>
+                </m:r>
+                <m:ctrlPr>
+                  <w:rPr>
+                    <w:rFonts w:ascii="Cambria Math" w:hAnsi="Cambria Math" w:cs="Times New Roman"/>
+                    <w:sz w:val="24"/>
+                    <w:szCs w:val="24"/>
+                  </w:rPr>
+                </m:ctrlPr>
+              </m:sub>
+            </m:sSub>
+          </m:fName>
+          <m:e>
+            <m:r>
+              <w:rPr>
+                <w:rFonts w:ascii="Cambria Math" w:hAnsi="Cambria Math" w:cs="Times New Roman"/>
+                <w:sz w:val="24"/>
+                <w:szCs w:val="24"/>
+              </w:rPr>
+              <m:t>(n)</m:t>
+            </m:r>
+          </m:e>
+        </m:func>
+      </m:oMath>
+      <w:r>
+        <w:rPr>
+          <w:rFonts w:ascii="Times New Roman" w:hAnsi="Times New Roman" w:cs="Times New Roman"/>
+          <w:sz w:val="24"/>
+          <w:szCs w:val="24"/>
+        </w:rPr>
+        <w:t xml:space="preserve">= altura del RBT de </w:t>
+      </w:r>
+      <w:r>
+        <w:rPr>
+          <w:rFonts w:ascii="Times New Roman" w:hAnsi="Times New Roman" w:cs="Times New Roman"/>
+          <w:sz w:val="24"/>
+          <w:szCs w:val="24"/>
+        </w:rPr>
+        <w:t>tiempo</w:t>
+      </w:r>
+    </w:p>
+    <w:p>
+      <w:pPr>
+        <w:pStyle w:val="Prrafodelista"/>
+        <w:numPr>
+          <w:ilvl w:val="0"/>
+          <w:numId w:val="3"/>
+        </w:numPr>
+        <w:rPr>
+          <w:rFonts w:ascii="Times New Roman" w:hAnsi="Times New Roman" w:cs="Times New Roman"/>
+          <w:sz w:val="24"/>
+          <w:szCs w:val="24"/>
+        </w:rPr>
+      </w:pPr>
+      <w:r>
+        <w:rPr>
+          <w:rFonts w:ascii="Times New Roman" w:hAnsi="Times New Roman" w:cs="Times New Roman"/>
+          <w:sz w:val="24"/>
+          <w:szCs w:val="24"/>
+        </w:rPr>
+        <w:t xml:space="preserve">#llaves = </w:t>
+      </w:r>
+      <w:r>
+        <w:rPr>
+          <w:rFonts w:ascii="Times New Roman" w:hAnsi="Times New Roman" w:cs="Times New Roman"/>
+          <w:sz w:val="24"/>
+          <w:szCs w:val="24"/>
+        </w:rPr>
+        <w:t>número</w:t>
+      </w:r>
+      <w:r>
+        <w:rPr>
+          <w:rFonts w:ascii="Times New Roman" w:hAnsi="Times New Roman" w:cs="Times New Roman"/>
+          <w:sz w:val="24"/>
+          <w:szCs w:val="24"/>
+        </w:rPr>
+        <w:t xml:space="preserve"> de llaves en el rango dado</w:t>
+      </w:r>
+    </w:p>
+    <w:p>
+      <w:pPr>
+        <w:pStyle w:val="Prrafodelista"/>
+        <w:numPr>
+          <w:ilvl w:val="0"/>
+          <w:numId w:val="3"/>
+        </w:numPr>
+        <w:rPr>
+          <w:rFonts w:ascii="Times New Roman" w:hAnsi="Times New Roman" w:cs="Times New Roman"/>
+          <w:sz w:val="24"/>
+          <w:szCs w:val="24"/>
+        </w:rPr>
+      </w:pPr>
+      <w:r>
+        <w:rPr>
+          <w:rFonts w:ascii="Times New Roman" w:hAnsi="Times New Roman" w:cs="Times New Roman"/>
+          <w:sz w:val="24"/>
+          <w:szCs w:val="24"/>
+        </w:rPr>
+        <w:t xml:space="preserve">#avistamientos = </w:t>
+      </w:r>
+      <w:r>
+        <w:rPr>
+          <w:rFonts w:ascii="Times New Roman" w:hAnsi="Times New Roman" w:cs="Times New Roman"/>
+          <w:sz w:val="24"/>
+          <w:szCs w:val="24"/>
+        </w:rPr>
+        <w:t>número</w:t>
+      </w:r>
+      <w:r>
+        <w:rPr>
+          <w:rFonts w:ascii="Times New Roman" w:hAnsi="Times New Roman" w:cs="Times New Roman"/>
+          <w:sz w:val="24"/>
+          <w:szCs w:val="24"/>
+        </w:rPr>
+        <w:t xml:space="preserve"> de avistamientos en rango de tiempo dado</w:t>
+      </w:r>
+    </w:p>
+    <w:p>
+      <w:pPr>
+        <w:jc w:val="both"/>
+        <w:rPr>
+          <w:rFonts w:ascii="Times New Roman" w:eastAsiaTheme="minorEastAsia" w:hAnsi="Times New Roman" w:cs="Times New Roman"/>
+          <w:sz w:val="24"/>
+          <w:szCs w:val="24"/>
+        </w:rPr>
+      </w:pPr>
+      <w:r>
+        <w:rPr>
+          <w:rFonts w:ascii="Times New Roman" w:hAnsi="Times New Roman" w:cs="Times New Roman"/>
+          <w:sz w:val="24"/>
+          <w:szCs w:val="24"/>
+        </w:rPr>
+        <w:t>Análisis:</w:t>
+      </w:r>
+      <w:r>
+        <w:rPr>
+          <w:rFonts w:ascii="Times New Roman" w:hAnsi="Times New Roman" w:cs="Times New Roman"/>
+          <w:sz w:val="24"/>
+          <w:szCs w:val="24"/>
+        </w:rPr>
+        <w:t xml:space="preserve"> Para el requerimiento 3 se utilizaron dos funciones. La primera, crea una lista, y saca los valores </w:t>
+      </w:r>
+      <w:r>
+        <w:rPr>
+          <w:rFonts w:ascii="Times New Roman" w:hAnsi="Times New Roman" w:cs="Times New Roman"/>
+          <w:sz w:val="24"/>
+          <w:szCs w:val="24"/>
+        </w:rPr>
+        <w:t>de las llaves</w:t>
+      </w:r>
+      <w:r>
+        <w:rPr>
+          <w:rFonts w:ascii="Times New Roman" w:hAnsi="Times New Roman" w:cs="Times New Roman"/>
+          <w:sz w:val="24"/>
+          <w:szCs w:val="24"/>
+        </w:rPr>
+        <w:t xml:space="preserve"> en el rango de tiempo dado con la función </w:t>
+      </w:r>
+      <w:r>
+        <w:rPr>
+          <w:rFonts w:ascii="Times New Roman" w:hAnsi="Times New Roman" w:cs="Times New Roman"/>
+          <w:sz w:val="24"/>
+          <w:szCs w:val="24"/>
+        </w:rPr>
+        <w:t>values (</w:t>
+      </w:r>
+      <w:r>
+        <w:rPr>
+          <w:rFonts w:ascii="Times New Roman" w:hAnsi="Times New Roman" w:cs="Times New Roman"/>
+          <w:sz w:val="24"/>
+          <w:szCs w:val="24"/>
+        </w:rPr>
+        <w:t xml:space="preserve">) que tiene una complejidad de </w:t>
+      </w:r>
+      <w:r>
+        <w:rPr>
+          <w:rFonts w:ascii="Times New Roman" w:hAnsi="Times New Roman" w:cs="Times New Roman"/>
+          <w:sz w:val="24"/>
+          <w:szCs w:val="24"/>
+        </w:rPr>
+        <w:t>O</w:t>
+      </w:r>
+      <m:oMath>
+        <m:r>
+          <w:rPr>
+            <w:rFonts w:ascii="Cambria Math" w:hAnsi="Cambria Math" w:cs="Times New Roman"/>
+            <w:sz w:val="24"/>
+            <w:szCs w:val="24"/>
+          </w:rPr>
+          <m:t>(</m:t>
+        </m:r>
+        <m:func>
+          <m:funcPr>
+            <m:ctrlPr>
+              <w:rPr>
+                <w:rFonts w:ascii="Cambria Math" w:hAnsi="Cambria Math" w:cs="Times New Roman"/>
+                <w:i/>
+                <w:sz w:val="24"/>
+                <w:szCs w:val="24"/>
+              </w:rPr>
+            </m:ctrlPr>
+          </m:funcPr>
+          <m:fName>
+            <m:sSub>
+              <m:sSubPr>
+                <m:ctrlPr>
+                  <w:rPr>
+                    <w:rFonts w:ascii="Cambria Math" w:hAnsi="Cambria Math" w:cs="Times New Roman"/>
+                    <w:i/>
+                    <w:sz w:val="24"/>
+                    <w:szCs w:val="24"/>
+                  </w:rPr>
+                </m:ctrlPr>
+              </m:sSubPr>
+              <m:e>
+                <m:r>
+                  <m:rPr>
+                    <m:sty m:val="p"/>
+                  </m:rPr>
+                  <w:rPr>
+                    <w:rFonts w:ascii="Cambria Math" w:hAnsi="Cambria Math" w:cs="Times New Roman"/>
+                    <w:sz w:val="24"/>
+                    <w:szCs w:val="24"/>
+                  </w:rPr>
+                  <m:t>log</m:t>
+                </m:r>
+              </m:e>
+              <m:sub>
+                <m:r>
+                  <w:rPr>
+                    <w:rFonts w:ascii="Cambria Math" w:hAnsi="Cambria Math" w:cs="Times New Roman"/>
+                    <w:sz w:val="24"/>
+                    <w:szCs w:val="24"/>
+                  </w:rPr>
+                  <m:t>2</m:t>
+                </m:r>
+                <m:ctrlPr>
+                  <w:rPr>
+                    <w:rFonts w:ascii="Cambria Math" w:hAnsi="Cambria Math" w:cs="Times New Roman"/>
+                    <w:sz w:val="24"/>
+                    <w:szCs w:val="24"/>
+                  </w:rPr>
+                </m:ctrlPr>
+              </m:sub>
+            </m:sSub>
+          </m:fName>
+          <m:e>
+            <m:d>
+              <m:dPr>
+                <m:ctrlPr>
+                  <w:rPr>
+                    <w:rFonts w:ascii="Cambria Math" w:hAnsi="Cambria Math" w:cs="Times New Roman"/>
+                    <w:i/>
+                    <w:sz w:val="24"/>
+                    <w:szCs w:val="24"/>
+                  </w:rPr>
+                </m:ctrlPr>
+              </m:dPr>
+              <m:e>
+                <m:r>
+                  <w:rPr>
+                    <w:rFonts w:ascii="Cambria Math" w:hAnsi="Cambria Math" w:cs="Times New Roman"/>
+                    <w:sz w:val="24"/>
+                    <w:szCs w:val="24"/>
+                  </w:rPr>
+                  <m:t>n</m:t>
+                </m:r>
+              </m:e>
+            </m:d>
+            <m:r>
+              <w:rPr>
+                <w:rFonts w:ascii="Cambria Math" w:hAnsi="Cambria Math" w:cs="Times New Roman"/>
+                <w:sz w:val="24"/>
+                <w:szCs w:val="24"/>
+              </w:rPr>
+              <m:t>+#llaves</m:t>
+            </m:r>
+          </m:e>
+        </m:func>
+        <m:r>
+          <w:rPr>
+            <w:rFonts w:ascii="Cambria Math" w:hAnsi="Cambria Math" w:cs="Times New Roman"/>
+            <w:sz w:val="24"/>
+            <w:szCs w:val="24"/>
+          </w:rPr>
+          <m:t>)</m:t>
+        </m:r>
+      </m:oMath>
+      <w:r>
+        <w:rPr>
+          <w:rFonts w:ascii="Times New Roman" w:eastAsiaTheme="minorEastAsia" w:hAnsi="Times New Roman" w:cs="Times New Roman"/>
+          <w:sz w:val="24"/>
+          <w:szCs w:val="24"/>
+        </w:rPr>
+        <w:t xml:space="preserve"> ; se recorren esas llaves lo que tiene una complejidad O</w:t>
+      </w:r>
+      <m:oMath>
+        <m:r>
+          <w:rPr>
+            <w:rFonts w:ascii="Cambria Math" w:eastAsiaTheme="minorEastAsia" w:hAnsi="Cambria Math" w:cs="Times New Roman"/>
+            <w:sz w:val="24"/>
+            <w:szCs w:val="24"/>
+          </w:rPr>
+          <m:t>(#llaves)</m:t>
+        </m:r>
+      </m:oMath>
+      <w:r>
+        <w:rPr>
+          <w:rFonts w:ascii="Times New Roman" w:eastAsiaTheme="minorEastAsia" w:hAnsi="Times New Roman" w:cs="Times New Roman"/>
+          <w:sz w:val="24"/>
+          <w:szCs w:val="24"/>
+        </w:rPr>
+        <w:t xml:space="preserve"> y por cada valor se recorre la lista de avistamientos de ese tiempo, lo que tiene una complejidad total de O</w:t>
+      </w:r>
+      <m:oMath>
+        <m:r>
+          <w:rPr>
+            <w:rFonts w:ascii="Cambria Math" w:eastAsiaTheme="minorEastAsia" w:hAnsi="Cambria Math" w:cs="Times New Roman"/>
+            <w:sz w:val="24"/>
+            <w:szCs w:val="24"/>
+          </w:rPr>
+          <m:t>(#avistamientos)</m:t>
+        </m:r>
+      </m:oMath>
+      <w:r>
+        <w:rPr>
+          <w:rFonts w:ascii="Times New Roman" w:eastAsiaTheme="minorEastAsia" w:hAnsi="Times New Roman" w:cs="Times New Roman"/>
+          <w:sz w:val="24"/>
+          <w:szCs w:val="24"/>
+        </w:rPr>
+        <w:t>. La segunda función, retorna el top 5 horas más tardías usando el método get () y el método maxKey () los cuales tienen una complejidad O</w:t>
+      </w:r>
+      <m:oMath>
+        <m:r>
+          <w:rPr>
+            <w:rFonts w:ascii="Cambria Math" w:eastAsiaTheme="minorEastAsia" w:hAnsi="Cambria Math" w:cs="Times New Roman"/>
+            <w:sz w:val="24"/>
+            <w:szCs w:val="24"/>
+          </w:rPr>
+          <m:t>(</m:t>
+        </m:r>
+        <m:func>
+          <m:funcPr>
+            <m:ctrlPr>
+              <w:rPr>
+                <w:rFonts w:ascii="Cambria Math" w:eastAsiaTheme="minorEastAsia" w:hAnsi="Cambria Math" w:cs="Times New Roman"/>
+                <w:i/>
+                <w:sz w:val="24"/>
+                <w:szCs w:val="24"/>
+              </w:rPr>
+            </m:ctrlPr>
+          </m:funcPr>
+          <m:fName>
+            <m:sSub>
+              <m:sSubPr>
+                <m:ctrlPr>
+                  <w:rPr>
+                    <w:rFonts w:ascii="Cambria Math" w:eastAsiaTheme="minorEastAsia" w:hAnsi="Cambria Math" w:cs="Times New Roman"/>
+                    <w:i/>
+                    <w:sz w:val="24"/>
+                    <w:szCs w:val="24"/>
+                  </w:rPr>
+                </m:ctrlPr>
+              </m:sSubPr>
+              <m:e>
+                <m:r>
+                  <m:rPr>
+                    <m:sty m:val="p"/>
+                  </m:rPr>
+                  <w:rPr>
+                    <w:rFonts w:ascii="Cambria Math" w:eastAsiaTheme="minorEastAsia" w:hAnsi="Cambria Math" w:cs="Times New Roman"/>
+                    <w:sz w:val="24"/>
+                    <w:szCs w:val="24"/>
+                  </w:rPr>
+                  <m:t>log</m:t>
+                </m:r>
+              </m:e>
+              <m:sub>
+                <m:r>
+                  <w:rPr>
+                    <w:rFonts w:ascii="Cambria Math" w:eastAsiaTheme="minorEastAsia" w:hAnsi="Cambria Math" w:cs="Times New Roman"/>
+                    <w:sz w:val="24"/>
+                    <w:szCs w:val="24"/>
+                  </w:rPr>
+                  <m:t>2</m:t>
+                </m:r>
+                <m:ctrlPr>
+                  <w:rPr>
+                    <w:rFonts w:ascii="Cambria Math" w:eastAsiaTheme="minorEastAsia" w:hAnsi="Cambria Math" w:cs="Times New Roman"/>
+                    <w:sz w:val="24"/>
+                    <w:szCs w:val="24"/>
+                  </w:rPr>
+                </m:ctrlPr>
+              </m:sub>
+            </m:sSub>
+          </m:fName>
+          <m:e>
+            <m:r>
+              <w:rPr>
+                <w:rFonts w:ascii="Cambria Math" w:eastAsiaTheme="minorEastAsia" w:hAnsi="Cambria Math" w:cs="Times New Roman"/>
+                <w:sz w:val="24"/>
+                <w:szCs w:val="24"/>
+              </w:rPr>
+              <m:t>(n)</m:t>
+            </m:r>
+          </m:e>
+        </m:func>
+        <m:r>
+          <w:rPr>
+            <w:rFonts w:ascii="Cambria Math" w:eastAsiaTheme="minorEastAsia" w:hAnsi="Cambria Math" w:cs="Times New Roman"/>
+            <w:sz w:val="24"/>
+            <w:szCs w:val="24"/>
+          </w:rPr>
+          <m:t>)</m:t>
+        </m:r>
+      </m:oMath>
+      <w:r>
+        <w:rPr>
+          <w:rFonts w:ascii="Times New Roman" w:eastAsiaTheme="minorEastAsia" w:hAnsi="Times New Roman" w:cs="Times New Roman"/>
+          <w:sz w:val="24"/>
+          <w:szCs w:val="24"/>
+        </w:rPr>
+        <w:t xml:space="preserve">. </w:t>
+      </w:r>
+    </w:p>
+    <w:p>
+      <w:pPr>
+        <w:rPr>
+          <w:rFonts w:ascii="Times New Roman" w:hAnsi="Times New Roman" w:cs="Times New Roman"/>
+          <w:sz w:val="24"/>
+          <w:szCs w:val="24"/>
+        </w:rPr>
+      </w:pPr>
+      <w:r>
+        <w:rPr>
+          <w:rFonts w:ascii="Times New Roman" w:hAnsi="Times New Roman" w:cs="Times New Roman"/>
+          <w:sz w:val="24"/>
+          <w:szCs w:val="24"/>
+        </w:rPr>
+        <w:lastRenderedPageBreak/>
         <w:t>Complejidad:</w:t>
       </w:r>
+      <w:r>
+        <w:rPr>
+          <w:rFonts w:ascii="Times New Roman" w:hAnsi="Times New Roman" w:cs="Times New Roman"/>
+          <w:sz w:val="24"/>
+          <w:szCs w:val="24"/>
+        </w:rPr>
+        <w:t xml:space="preserve"> </w:t>
+      </w:r>
+      <w:r>
+        <w:rPr>
+          <w:rFonts w:ascii="Times New Roman" w:hAnsi="Times New Roman" w:cs="Times New Roman"/>
+          <w:sz w:val="24"/>
+          <w:szCs w:val="24"/>
+        </w:rPr>
+        <w:t>O</w:t>
+      </w:r>
+      <m:oMath>
+        <m:r>
+          <w:rPr>
+            <w:rFonts w:ascii="Cambria Math" w:hAnsi="Cambria Math" w:cs="Times New Roman"/>
+            <w:sz w:val="24"/>
+            <w:szCs w:val="24"/>
+          </w:rPr>
+          <m:t>(</m:t>
+        </m:r>
+        <m:func>
+          <m:funcPr>
+            <m:ctrlPr>
+              <w:rPr>
+                <w:rFonts w:ascii="Cambria Math" w:hAnsi="Cambria Math" w:cs="Times New Roman"/>
+                <w:i/>
+                <w:sz w:val="24"/>
+                <w:szCs w:val="24"/>
+              </w:rPr>
+            </m:ctrlPr>
+          </m:funcPr>
+          <m:fName>
+            <m:sSub>
+              <m:sSubPr>
+                <m:ctrlPr>
+                  <w:rPr>
+                    <w:rFonts w:ascii="Cambria Math" w:hAnsi="Cambria Math" w:cs="Times New Roman"/>
+                    <w:i/>
+                    <w:sz w:val="24"/>
+                    <w:szCs w:val="24"/>
+                  </w:rPr>
+                </m:ctrlPr>
+              </m:sSubPr>
+              <m:e>
+                <m:r>
+                  <m:rPr>
+                    <m:sty m:val="p"/>
+                  </m:rPr>
+                  <w:rPr>
+                    <w:rFonts w:ascii="Cambria Math" w:hAnsi="Cambria Math" w:cs="Times New Roman"/>
+                    <w:sz w:val="24"/>
+                    <w:szCs w:val="24"/>
+                  </w:rPr>
+                  <m:t>log</m:t>
+                </m:r>
+              </m:e>
+              <m:sub>
+                <m:r>
+                  <w:rPr>
+                    <w:rFonts w:ascii="Cambria Math" w:hAnsi="Cambria Math" w:cs="Times New Roman"/>
+                    <w:sz w:val="24"/>
+                    <w:szCs w:val="24"/>
+                  </w:rPr>
+                  <m:t>2</m:t>
+                </m:r>
+                <m:ctrlPr>
+                  <w:rPr>
+                    <w:rFonts w:ascii="Cambria Math" w:hAnsi="Cambria Math" w:cs="Times New Roman"/>
+                    <w:sz w:val="24"/>
+                    <w:szCs w:val="24"/>
+                  </w:rPr>
+                </m:ctrlPr>
+              </m:sub>
+            </m:sSub>
+          </m:fName>
+          <m:e>
+            <m:d>
+              <m:dPr>
+                <m:ctrlPr>
+                  <w:rPr>
+                    <w:rFonts w:ascii="Cambria Math" w:hAnsi="Cambria Math" w:cs="Times New Roman"/>
+                    <w:i/>
+                    <w:sz w:val="24"/>
+                    <w:szCs w:val="24"/>
+                  </w:rPr>
+                </m:ctrlPr>
+              </m:dPr>
+              <m:e>
+                <m:r>
+                  <w:rPr>
+                    <w:rFonts w:ascii="Cambria Math" w:hAnsi="Cambria Math" w:cs="Times New Roman"/>
+                    <w:sz w:val="24"/>
+                    <w:szCs w:val="24"/>
+                  </w:rPr>
+                  <m:t>n</m:t>
+                </m:r>
+              </m:e>
+            </m:d>
+            <m:r>
+              <w:rPr>
+                <w:rFonts w:ascii="Cambria Math" w:hAnsi="Cambria Math" w:cs="Times New Roman"/>
+                <w:sz w:val="24"/>
+                <w:szCs w:val="24"/>
+              </w:rPr>
+              <m:t>+#llaves+#avistamientos</m:t>
+            </m:r>
+          </m:e>
+        </m:func>
+        <m:r>
+          <w:rPr>
+            <w:rFonts w:ascii="Cambria Math" w:hAnsi="Cambria Math" w:cs="Times New Roman"/>
+            <w:sz w:val="24"/>
+            <w:szCs w:val="24"/>
+          </w:rPr>
+          <m:t>)</m:t>
+        </m:r>
+      </m:oMath>
     </w:p>
     <w:p>
       <w:pPr>
@@ -2326,76 +4347,6 @@
     </w:p>
     <w:p>
       <w:pPr>
-        <w:rPr>
-          <w:rFonts w:ascii="Times New Roman" w:hAnsi="Times New Roman" w:cs="Times New Roman"/>
-          <w:sz w:val="24"/>
-          <w:szCs w:val="24"/>
-          <w:lang w:val="en-US"/>
-        </w:rPr>
-      </w:pPr>
-    </w:p>
-    <w:p>
-      <w:pPr>
-        <w:rPr>
-          <w:rFonts w:ascii="Times New Roman" w:hAnsi="Times New Roman" w:cs="Times New Roman"/>
-          <w:sz w:val="24"/>
-          <w:szCs w:val="24"/>
-          <w:lang w:val="en-US"/>
-        </w:rPr>
-      </w:pPr>
-    </w:p>
-    <w:p>
-      <w:pPr>
-        <w:rPr>
-          <w:rFonts w:ascii="Times New Roman" w:hAnsi="Times New Roman" w:cs="Times New Roman"/>
-          <w:sz w:val="24"/>
-          <w:szCs w:val="24"/>
-          <w:lang w:val="en-US"/>
-        </w:rPr>
-      </w:pPr>
-    </w:p>
-    <w:p>
-      <w:pPr>
-        <w:rPr>
-          <w:rFonts w:ascii="Times New Roman" w:hAnsi="Times New Roman" w:cs="Times New Roman"/>
-          <w:sz w:val="24"/>
-          <w:szCs w:val="24"/>
-          <w:lang w:val="en-US"/>
-        </w:rPr>
-      </w:pPr>
-    </w:p>
-    <w:p>
-      <w:pPr>
-        <w:rPr>
-          <w:rFonts w:ascii="Times New Roman" w:hAnsi="Times New Roman" w:cs="Times New Roman"/>
-          <w:sz w:val="24"/>
-          <w:szCs w:val="24"/>
-          <w:lang w:val="en-US"/>
-        </w:rPr>
-      </w:pPr>
-    </w:p>
-    <w:p>
-      <w:pPr>
-        <w:rPr>
-          <w:rFonts w:ascii="Times New Roman" w:hAnsi="Times New Roman" w:cs="Times New Roman"/>
-          <w:sz w:val="24"/>
-          <w:szCs w:val="24"/>
-          <w:lang w:val="en-US"/>
-        </w:rPr>
-      </w:pPr>
-    </w:p>
-    <w:p>
-      <w:pPr>
-        <w:rPr>
-          <w:rFonts w:ascii="Times New Roman" w:hAnsi="Times New Roman" w:cs="Times New Roman"/>
-          <w:sz w:val="24"/>
-          <w:szCs w:val="24"/>
-          <w:lang w:val="en-US"/>
-        </w:rPr>
-      </w:pPr>
-    </w:p>
-    <w:p>
-      <w:pPr>
         <w:pStyle w:val="Prrafodelista"/>
         <w:numPr>
           <w:ilvl w:val="0"/>
@@ -2415,7 +4366,6 @@
           <w:szCs w:val="24"/>
           <w:lang w:val="en-US"/>
         </w:rPr>
-        <w:lastRenderedPageBreak/>
         <w:t>Requerimiento 4</w:t>
       </w:r>
     </w:p>
@@ -2433,35 +4383,747 @@
           <w:sz w:val="24"/>
           <w:szCs w:val="24"/>
         </w:rPr>
-        <w:t>Análisis:</w:t>
+        <w:t>Variables importantes:</w:t>
       </w:r>
     </w:p>
     <w:p>
       <w:pPr>
-        <w:rPr>
-          <w:rFonts w:ascii="Times New Roman" w:hAnsi="Times New Roman" w:cs="Times New Roman"/>
-          <w:sz w:val="24"/>
-          <w:szCs w:val="24"/>
-        </w:rPr>
-      </w:pPr>
-      <w:r>
-        <w:rPr>
-          <w:rFonts w:ascii="Times New Roman" w:hAnsi="Times New Roman" w:cs="Times New Roman"/>
-          <w:sz w:val="24"/>
-          <w:szCs w:val="24"/>
-        </w:rPr>
-        <w:t>Complejidad:</w:t>
+        <w:pStyle w:val="Prrafodelista"/>
+        <w:numPr>
+          <w:ilvl w:val="0"/>
+          <w:numId w:val="3"/>
+        </w:numPr>
+        <w:rPr>
+          <w:rFonts w:ascii="Times New Roman" w:hAnsi="Times New Roman" w:cs="Times New Roman"/>
+          <w:sz w:val="24"/>
+          <w:szCs w:val="24"/>
+        </w:rPr>
+      </w:pPr>
+      <m:oMath>
+        <m:r>
+          <w:rPr>
+            <w:rFonts w:ascii="Cambria Math" w:hAnsi="Cambria Math" w:cs="Times New Roman"/>
+            <w:sz w:val="24"/>
+            <w:szCs w:val="24"/>
+          </w:rPr>
+          <m:t>n</m:t>
+        </m:r>
+      </m:oMath>
+      <w:r>
+        <w:rPr>
+          <w:rFonts w:ascii="Times New Roman" w:hAnsi="Times New Roman" w:cs="Times New Roman"/>
+          <w:sz w:val="24"/>
+          <w:szCs w:val="24"/>
+        </w:rPr>
+        <w:t xml:space="preserve"> = número de elementos en el RBT de </w:t>
+      </w:r>
+      <w:r>
+        <w:rPr>
+          <w:rFonts w:ascii="Times New Roman" w:hAnsi="Times New Roman" w:cs="Times New Roman"/>
+          <w:sz w:val="24"/>
+          <w:szCs w:val="24"/>
+        </w:rPr>
+        <w:t>la fecha</w:t>
+      </w:r>
+      <w:r>
+        <w:rPr>
+          <w:rFonts w:ascii="Times New Roman" w:hAnsi="Times New Roman" w:cs="Times New Roman"/>
+          <w:sz w:val="24"/>
+          <w:szCs w:val="24"/>
+        </w:rPr>
+        <w:t xml:space="preserve"> [</w:t>
+      </w:r>
+      <w:r>
+        <w:rPr>
+          <w:rFonts w:ascii="Times New Roman" w:hAnsi="Times New Roman" w:cs="Times New Roman"/>
+          <w:sz w:val="24"/>
+          <w:szCs w:val="24"/>
+        </w:rPr>
+        <w:t>AAAA-MM-DD]</w:t>
       </w:r>
     </w:p>
     <w:p>
       <w:pPr>
         <w:pStyle w:val="Prrafodelista"/>
-        <w:ind w:left="360"/>
-        <w:rPr>
-          <w:rFonts w:ascii="Times New Roman" w:hAnsi="Times New Roman" w:cs="Times New Roman"/>
-          <w:sz w:val="24"/>
-          <w:szCs w:val="24"/>
-          <w:lang w:val="en-US"/>
+        <w:numPr>
+          <w:ilvl w:val="0"/>
+          <w:numId w:val="3"/>
+        </w:numPr>
+        <w:rPr>
+          <w:rFonts w:ascii="Times New Roman" w:hAnsi="Times New Roman" w:cs="Times New Roman"/>
+          <w:sz w:val="24"/>
+          <w:szCs w:val="24"/>
+        </w:rPr>
+      </w:pPr>
+      <m:oMath>
+        <m:func>
+          <m:funcPr>
+            <m:ctrlPr>
+              <w:rPr>
+                <w:rFonts w:ascii="Cambria Math" w:hAnsi="Cambria Math" w:cs="Times New Roman"/>
+                <w:i/>
+                <w:sz w:val="24"/>
+                <w:szCs w:val="24"/>
+              </w:rPr>
+            </m:ctrlPr>
+          </m:funcPr>
+          <m:fName>
+            <m:sSub>
+              <m:sSubPr>
+                <m:ctrlPr>
+                  <w:rPr>
+                    <w:rFonts w:ascii="Cambria Math" w:hAnsi="Cambria Math" w:cs="Times New Roman"/>
+                    <w:i/>
+                    <w:sz w:val="24"/>
+                    <w:szCs w:val="24"/>
+                  </w:rPr>
+                </m:ctrlPr>
+              </m:sSubPr>
+              <m:e>
+                <m:r>
+                  <m:rPr>
+                    <m:sty m:val="p"/>
+                  </m:rPr>
+                  <w:rPr>
+                    <w:rFonts w:ascii="Cambria Math" w:hAnsi="Cambria Math" w:cs="Times New Roman"/>
+                    <w:sz w:val="24"/>
+                    <w:szCs w:val="24"/>
+                  </w:rPr>
+                  <m:t>log</m:t>
+                </m:r>
+                <m:ctrlPr>
+                  <w:rPr>
+                    <w:rFonts w:ascii="Cambria Math" w:hAnsi="Cambria Math" w:cs="Times New Roman"/>
+                    <w:sz w:val="24"/>
+                    <w:szCs w:val="24"/>
+                  </w:rPr>
+                </m:ctrlPr>
+              </m:e>
+              <m:sub>
+                <m:r>
+                  <w:rPr>
+                    <w:rFonts w:ascii="Cambria Math" w:hAnsi="Cambria Math" w:cs="Times New Roman"/>
+                    <w:sz w:val="24"/>
+                    <w:szCs w:val="24"/>
+                  </w:rPr>
+                  <m:t>2</m:t>
+                </m:r>
+                <m:ctrlPr>
+                  <w:rPr>
+                    <w:rFonts w:ascii="Cambria Math" w:hAnsi="Cambria Math" w:cs="Times New Roman"/>
+                    <w:sz w:val="24"/>
+                    <w:szCs w:val="24"/>
+                  </w:rPr>
+                </m:ctrlPr>
+              </m:sub>
+            </m:sSub>
+          </m:fName>
+          <m:e>
+            <m:r>
+              <w:rPr>
+                <w:rFonts w:ascii="Cambria Math" w:hAnsi="Cambria Math" w:cs="Times New Roman"/>
+                <w:sz w:val="24"/>
+                <w:szCs w:val="24"/>
+              </w:rPr>
+              <m:t>(n)</m:t>
+            </m:r>
+          </m:e>
+        </m:func>
+      </m:oMath>
+      <w:r>
+        <w:rPr>
+          <w:rFonts w:ascii="Times New Roman" w:hAnsi="Times New Roman" w:cs="Times New Roman"/>
+          <w:sz w:val="24"/>
+          <w:szCs w:val="24"/>
+        </w:rPr>
+        <w:t xml:space="preserve">= altura del RBT de </w:t>
+      </w:r>
+      <w:r>
+        <w:rPr>
+          <w:rFonts w:ascii="Times New Roman" w:hAnsi="Times New Roman" w:cs="Times New Roman"/>
+          <w:sz w:val="24"/>
+          <w:szCs w:val="24"/>
+        </w:rPr>
+        <w:t>la fecha</w:t>
+      </w:r>
+    </w:p>
+    <w:p>
+      <w:pPr>
+        <w:pStyle w:val="Prrafodelista"/>
+        <w:numPr>
+          <w:ilvl w:val="0"/>
+          <w:numId w:val="3"/>
+        </w:numPr>
+        <w:rPr>
+          <w:rFonts w:ascii="Times New Roman" w:hAnsi="Times New Roman" w:cs="Times New Roman"/>
+          <w:sz w:val="24"/>
+          <w:szCs w:val="24"/>
+        </w:rPr>
+      </w:pPr>
+      <w:r>
+        <w:rPr>
+          <w:rFonts w:ascii="Times New Roman" w:hAnsi="Times New Roman" w:cs="Times New Roman"/>
+          <w:sz w:val="24"/>
+          <w:szCs w:val="24"/>
+        </w:rPr>
+        <w:t xml:space="preserve">#llaves = </w:t>
+      </w:r>
+      <w:r>
+        <w:rPr>
+          <w:rFonts w:ascii="Times New Roman" w:hAnsi="Times New Roman" w:cs="Times New Roman"/>
+          <w:sz w:val="24"/>
+          <w:szCs w:val="24"/>
+        </w:rPr>
+        <w:t>número de llaves en el rango dado</w:t>
+      </w:r>
+    </w:p>
+    <w:p>
+      <w:pPr>
+        <w:pStyle w:val="Prrafodelista"/>
+        <w:numPr>
+          <w:ilvl w:val="0"/>
+          <w:numId w:val="3"/>
+        </w:numPr>
+        <w:rPr>
+          <w:rFonts w:ascii="Times New Roman" w:hAnsi="Times New Roman" w:cs="Times New Roman"/>
+          <w:sz w:val="24"/>
+          <w:szCs w:val="24"/>
+        </w:rPr>
+      </w:pPr>
+      <w:r>
+        <w:rPr>
+          <w:rFonts w:ascii="Times New Roman" w:hAnsi="Times New Roman" w:cs="Times New Roman"/>
+          <w:sz w:val="24"/>
+          <w:szCs w:val="24"/>
+        </w:rPr>
+        <w:t xml:space="preserve">#avistamientos = número de avistamientos en rango </w:t>
+      </w:r>
+      <w:r>
+        <w:rPr>
+          <w:rFonts w:ascii="Times New Roman" w:hAnsi="Times New Roman" w:cs="Times New Roman"/>
+          <w:sz w:val="24"/>
+          <w:szCs w:val="24"/>
+        </w:rPr>
+        <w:t>de la fecha dada</w:t>
+      </w:r>
+    </w:p>
+    <w:p>
+      <w:pPr>
+        <w:jc w:val="both"/>
+        <w:rPr>
+          <w:rFonts w:ascii="Times New Roman" w:eastAsiaTheme="minorEastAsia" w:hAnsi="Times New Roman" w:cs="Times New Roman"/>
+          <w:sz w:val="24"/>
+          <w:szCs w:val="24"/>
+        </w:rPr>
+      </w:pPr>
+      <w:r>
+        <w:rPr>
+          <w:rFonts w:ascii="Times New Roman" w:hAnsi="Times New Roman" w:cs="Times New Roman"/>
+          <w:sz w:val="24"/>
+          <w:szCs w:val="24"/>
+        </w:rPr>
+        <w:t>Análisis:</w:t>
+      </w:r>
+      <w:r>
+        <w:rPr>
+          <w:rFonts w:ascii="Times New Roman" w:hAnsi="Times New Roman" w:cs="Times New Roman"/>
+          <w:sz w:val="24"/>
+          <w:szCs w:val="24"/>
+        </w:rPr>
+        <w:t xml:space="preserve"> Para el requerimiento</w:t>
+      </w:r>
+      <w:r>
+        <w:rPr>
+          <w:rFonts w:ascii="Times New Roman" w:hAnsi="Times New Roman" w:cs="Times New Roman"/>
+          <w:sz w:val="24"/>
+          <w:szCs w:val="24"/>
+        </w:rPr>
+        <w:t xml:space="preserve"> 4</w:t>
+      </w:r>
+      <w:r>
+        <w:rPr>
+          <w:rFonts w:ascii="Times New Roman" w:hAnsi="Times New Roman" w:cs="Times New Roman"/>
+          <w:sz w:val="24"/>
+          <w:szCs w:val="24"/>
+        </w:rPr>
+        <w:t xml:space="preserve"> se utilizaron dos funciones. La primera, crea una lista, y saca los valores de las llaves en el rango de</w:t>
+      </w:r>
+      <w:r>
+        <w:rPr>
+          <w:rFonts w:ascii="Times New Roman" w:hAnsi="Times New Roman" w:cs="Times New Roman"/>
+          <w:sz w:val="24"/>
+          <w:szCs w:val="24"/>
+        </w:rPr>
+        <w:t xml:space="preserve"> la fecha</w:t>
+      </w:r>
+      <w:r>
+        <w:rPr>
+          <w:rFonts w:ascii="Times New Roman" w:hAnsi="Times New Roman" w:cs="Times New Roman"/>
+          <w:sz w:val="24"/>
+          <w:szCs w:val="24"/>
+        </w:rPr>
+        <w:t xml:space="preserve"> dad</w:t>
+      </w:r>
+      <w:r>
+        <w:rPr>
+          <w:rFonts w:ascii="Times New Roman" w:hAnsi="Times New Roman" w:cs="Times New Roman"/>
+          <w:sz w:val="24"/>
+          <w:szCs w:val="24"/>
+        </w:rPr>
+        <w:t>a</w:t>
+      </w:r>
+      <w:r>
+        <w:rPr>
+          <w:rFonts w:ascii="Times New Roman" w:hAnsi="Times New Roman" w:cs="Times New Roman"/>
+          <w:sz w:val="24"/>
+          <w:szCs w:val="24"/>
+        </w:rPr>
+        <w:t xml:space="preserve"> con la función values () que tiene una complejidad de O</w:t>
+      </w:r>
+      <m:oMath>
+        <m:r>
+          <w:rPr>
+            <w:rFonts w:ascii="Cambria Math" w:hAnsi="Cambria Math" w:cs="Times New Roman"/>
+            <w:sz w:val="24"/>
+            <w:szCs w:val="24"/>
+          </w:rPr>
+          <m:t>(</m:t>
+        </m:r>
+        <m:func>
+          <m:funcPr>
+            <m:ctrlPr>
+              <w:rPr>
+                <w:rFonts w:ascii="Cambria Math" w:hAnsi="Cambria Math" w:cs="Times New Roman"/>
+                <w:i/>
+                <w:sz w:val="24"/>
+                <w:szCs w:val="24"/>
+              </w:rPr>
+            </m:ctrlPr>
+          </m:funcPr>
+          <m:fName>
+            <m:sSub>
+              <m:sSubPr>
+                <m:ctrlPr>
+                  <w:rPr>
+                    <w:rFonts w:ascii="Cambria Math" w:hAnsi="Cambria Math" w:cs="Times New Roman"/>
+                    <w:i/>
+                    <w:sz w:val="24"/>
+                    <w:szCs w:val="24"/>
+                  </w:rPr>
+                </m:ctrlPr>
+              </m:sSubPr>
+              <m:e>
+                <m:r>
+                  <m:rPr>
+                    <m:sty m:val="p"/>
+                  </m:rPr>
+                  <w:rPr>
+                    <w:rFonts w:ascii="Cambria Math" w:hAnsi="Cambria Math" w:cs="Times New Roman"/>
+                    <w:sz w:val="24"/>
+                    <w:szCs w:val="24"/>
+                  </w:rPr>
+                  <m:t>log</m:t>
+                </m:r>
+              </m:e>
+              <m:sub>
+                <m:r>
+                  <w:rPr>
+                    <w:rFonts w:ascii="Cambria Math" w:hAnsi="Cambria Math" w:cs="Times New Roman"/>
+                    <w:sz w:val="24"/>
+                    <w:szCs w:val="24"/>
+                  </w:rPr>
+                  <m:t>2</m:t>
+                </m:r>
+                <m:ctrlPr>
+                  <w:rPr>
+                    <w:rFonts w:ascii="Cambria Math" w:hAnsi="Cambria Math" w:cs="Times New Roman"/>
+                    <w:sz w:val="24"/>
+                    <w:szCs w:val="24"/>
+                  </w:rPr>
+                </m:ctrlPr>
+              </m:sub>
+            </m:sSub>
+          </m:fName>
+          <m:e>
+            <m:d>
+              <m:dPr>
+                <m:ctrlPr>
+                  <w:rPr>
+                    <w:rFonts w:ascii="Cambria Math" w:hAnsi="Cambria Math" w:cs="Times New Roman"/>
+                    <w:i/>
+                    <w:sz w:val="24"/>
+                    <w:szCs w:val="24"/>
+                  </w:rPr>
+                </m:ctrlPr>
+              </m:dPr>
+              <m:e>
+                <m:r>
+                  <w:rPr>
+                    <w:rFonts w:ascii="Cambria Math" w:hAnsi="Cambria Math" w:cs="Times New Roman"/>
+                    <w:sz w:val="24"/>
+                    <w:szCs w:val="24"/>
+                  </w:rPr>
+                  <m:t>n</m:t>
+                </m:r>
+              </m:e>
+            </m:d>
+            <m:r>
+              <w:rPr>
+                <w:rFonts w:ascii="Cambria Math" w:hAnsi="Cambria Math" w:cs="Times New Roman"/>
+                <w:sz w:val="24"/>
+                <w:szCs w:val="24"/>
+              </w:rPr>
+              <m:t>+#llaves</m:t>
+            </m:r>
+          </m:e>
+        </m:func>
+        <m:r>
+          <w:rPr>
+            <w:rFonts w:ascii="Cambria Math" w:hAnsi="Cambria Math" w:cs="Times New Roman"/>
+            <w:sz w:val="24"/>
+            <w:szCs w:val="24"/>
+          </w:rPr>
+          <m:t>)</m:t>
+        </m:r>
+      </m:oMath>
+      <w:r>
+        <w:rPr>
+          <w:rFonts w:ascii="Times New Roman" w:eastAsiaTheme="minorEastAsia" w:hAnsi="Times New Roman" w:cs="Times New Roman"/>
+          <w:sz w:val="24"/>
+          <w:szCs w:val="24"/>
+        </w:rPr>
+        <w:t xml:space="preserve"> ; se recorren esas llaves lo que tiene una complejidad O</w:t>
+      </w:r>
+      <m:oMath>
+        <m:r>
+          <w:rPr>
+            <w:rFonts w:ascii="Cambria Math" w:eastAsiaTheme="minorEastAsia" w:hAnsi="Cambria Math" w:cs="Times New Roman"/>
+            <w:sz w:val="24"/>
+            <w:szCs w:val="24"/>
+          </w:rPr>
+          <m:t>(#llaves)</m:t>
+        </m:r>
+      </m:oMath>
+      <w:r>
+        <w:rPr>
+          <w:rFonts w:ascii="Times New Roman" w:eastAsiaTheme="minorEastAsia" w:hAnsi="Times New Roman" w:cs="Times New Roman"/>
+          <w:sz w:val="24"/>
+          <w:szCs w:val="24"/>
+        </w:rPr>
+        <w:t xml:space="preserve"> y por cada valor se recorre la lista de avistamientos </w:t>
+      </w:r>
+      <w:r>
+        <w:rPr>
+          <w:rFonts w:ascii="Times New Roman" w:eastAsiaTheme="minorEastAsia" w:hAnsi="Times New Roman" w:cs="Times New Roman"/>
+          <w:sz w:val="24"/>
+          <w:szCs w:val="24"/>
+        </w:rPr>
+        <w:t>en esa fecha</w:t>
+      </w:r>
+      <w:r>
+        <w:rPr>
+          <w:rFonts w:ascii="Times New Roman" w:eastAsiaTheme="minorEastAsia" w:hAnsi="Times New Roman" w:cs="Times New Roman"/>
+          <w:sz w:val="24"/>
+          <w:szCs w:val="24"/>
+        </w:rPr>
+        <w:t>, lo que tiene una complejidad total de O</w:t>
+      </w:r>
+      <m:oMath>
+        <m:r>
+          <w:rPr>
+            <w:rFonts w:ascii="Cambria Math" w:eastAsiaTheme="minorEastAsia" w:hAnsi="Cambria Math" w:cs="Times New Roman"/>
+            <w:sz w:val="24"/>
+            <w:szCs w:val="24"/>
+          </w:rPr>
+          <m:t>(#avistamientos)</m:t>
+        </m:r>
+      </m:oMath>
+      <w:r>
+        <w:rPr>
+          <w:rFonts w:ascii="Times New Roman" w:eastAsiaTheme="minorEastAsia" w:hAnsi="Times New Roman" w:cs="Times New Roman"/>
+          <w:sz w:val="24"/>
+          <w:szCs w:val="24"/>
+        </w:rPr>
+        <w:t xml:space="preserve">. La segunda función, retorna el top 5 </w:t>
+      </w:r>
+      <w:r>
+        <w:rPr>
+          <w:rFonts w:ascii="Times New Roman" w:eastAsiaTheme="minorEastAsia" w:hAnsi="Times New Roman" w:cs="Times New Roman"/>
+          <w:sz w:val="24"/>
+          <w:szCs w:val="24"/>
+        </w:rPr>
+        <w:t>fechas</w:t>
+      </w:r>
+      <w:r>
+        <w:rPr>
+          <w:rFonts w:ascii="Times New Roman" w:eastAsiaTheme="minorEastAsia" w:hAnsi="Times New Roman" w:cs="Times New Roman"/>
+          <w:sz w:val="24"/>
+          <w:szCs w:val="24"/>
+        </w:rPr>
+        <w:t xml:space="preserve"> más </w:t>
+      </w:r>
+      <w:r>
+        <w:rPr>
+          <w:rFonts w:ascii="Times New Roman" w:eastAsiaTheme="minorEastAsia" w:hAnsi="Times New Roman" w:cs="Times New Roman"/>
+          <w:sz w:val="24"/>
+          <w:szCs w:val="24"/>
+        </w:rPr>
+        <w:t>antiguas</w:t>
+      </w:r>
+      <w:r>
+        <w:rPr>
+          <w:rFonts w:ascii="Times New Roman" w:eastAsiaTheme="minorEastAsia" w:hAnsi="Times New Roman" w:cs="Times New Roman"/>
+          <w:sz w:val="24"/>
+          <w:szCs w:val="24"/>
+        </w:rPr>
+        <w:t xml:space="preserve"> usando el método get () y el método m</w:t>
+      </w:r>
+      <w:r>
+        <w:rPr>
+          <w:rFonts w:ascii="Times New Roman" w:eastAsiaTheme="minorEastAsia" w:hAnsi="Times New Roman" w:cs="Times New Roman"/>
+          <w:sz w:val="24"/>
+          <w:szCs w:val="24"/>
+        </w:rPr>
+        <w:t>in</w:t>
+      </w:r>
+      <w:r>
+        <w:rPr>
+          <w:rFonts w:ascii="Times New Roman" w:eastAsiaTheme="minorEastAsia" w:hAnsi="Times New Roman" w:cs="Times New Roman"/>
+          <w:sz w:val="24"/>
+          <w:szCs w:val="24"/>
+        </w:rPr>
+        <w:t>Key () los cuales tienen una complejidad O</w:t>
+      </w:r>
+      <m:oMath>
+        <m:r>
+          <w:rPr>
+            <w:rFonts w:ascii="Cambria Math" w:eastAsiaTheme="minorEastAsia" w:hAnsi="Cambria Math" w:cs="Times New Roman"/>
+            <w:sz w:val="24"/>
+            <w:szCs w:val="24"/>
+          </w:rPr>
+          <m:t>(</m:t>
+        </m:r>
+        <m:func>
+          <m:funcPr>
+            <m:ctrlPr>
+              <w:rPr>
+                <w:rFonts w:ascii="Cambria Math" w:eastAsiaTheme="minorEastAsia" w:hAnsi="Cambria Math" w:cs="Times New Roman"/>
+                <w:i/>
+                <w:sz w:val="24"/>
+                <w:szCs w:val="24"/>
+              </w:rPr>
+            </m:ctrlPr>
+          </m:funcPr>
+          <m:fName>
+            <m:sSub>
+              <m:sSubPr>
+                <m:ctrlPr>
+                  <w:rPr>
+                    <w:rFonts w:ascii="Cambria Math" w:eastAsiaTheme="minorEastAsia" w:hAnsi="Cambria Math" w:cs="Times New Roman"/>
+                    <w:i/>
+                    <w:sz w:val="24"/>
+                    <w:szCs w:val="24"/>
+                  </w:rPr>
+                </m:ctrlPr>
+              </m:sSubPr>
+              <m:e>
+                <m:r>
+                  <m:rPr>
+                    <m:sty m:val="p"/>
+                  </m:rPr>
+                  <w:rPr>
+                    <w:rFonts w:ascii="Cambria Math" w:eastAsiaTheme="minorEastAsia" w:hAnsi="Cambria Math" w:cs="Times New Roman"/>
+                    <w:sz w:val="24"/>
+                    <w:szCs w:val="24"/>
+                  </w:rPr>
+                  <m:t>log</m:t>
+                </m:r>
+              </m:e>
+              <m:sub>
+                <m:r>
+                  <w:rPr>
+                    <w:rFonts w:ascii="Cambria Math" w:eastAsiaTheme="minorEastAsia" w:hAnsi="Cambria Math" w:cs="Times New Roman"/>
+                    <w:sz w:val="24"/>
+                    <w:szCs w:val="24"/>
+                  </w:rPr>
+                  <m:t>2</m:t>
+                </m:r>
+                <m:ctrlPr>
+                  <w:rPr>
+                    <w:rFonts w:ascii="Cambria Math" w:eastAsiaTheme="minorEastAsia" w:hAnsi="Cambria Math" w:cs="Times New Roman"/>
+                    <w:sz w:val="24"/>
+                    <w:szCs w:val="24"/>
+                  </w:rPr>
+                </m:ctrlPr>
+              </m:sub>
+            </m:sSub>
+          </m:fName>
+          <m:e>
+            <m:r>
+              <w:rPr>
+                <w:rFonts w:ascii="Cambria Math" w:eastAsiaTheme="minorEastAsia" w:hAnsi="Cambria Math" w:cs="Times New Roman"/>
+                <w:sz w:val="24"/>
+                <w:szCs w:val="24"/>
+              </w:rPr>
+              <m:t>(n)</m:t>
+            </m:r>
+          </m:e>
+        </m:func>
+        <m:r>
+          <w:rPr>
+            <w:rFonts w:ascii="Cambria Math" w:eastAsiaTheme="minorEastAsia" w:hAnsi="Cambria Math" w:cs="Times New Roman"/>
+            <w:sz w:val="24"/>
+            <w:szCs w:val="24"/>
+          </w:rPr>
+          <m:t>)</m:t>
+        </m:r>
+      </m:oMath>
+      <w:r>
+        <w:rPr>
+          <w:rFonts w:ascii="Times New Roman" w:eastAsiaTheme="minorEastAsia" w:hAnsi="Times New Roman" w:cs="Times New Roman"/>
+          <w:sz w:val="24"/>
+          <w:szCs w:val="24"/>
+        </w:rPr>
+        <w:t xml:space="preserve">. </w:t>
+      </w:r>
+    </w:p>
+    <w:p>
+      <w:pPr>
+        <w:rPr>
+          <w:rFonts w:ascii="Times New Roman" w:hAnsi="Times New Roman" w:cs="Times New Roman"/>
+          <w:sz w:val="24"/>
+          <w:szCs w:val="24"/>
+        </w:rPr>
+      </w:pPr>
+      <w:r>
+        <w:rPr>
+          <w:rFonts w:ascii="Times New Roman" w:hAnsi="Times New Roman" w:cs="Times New Roman"/>
+          <w:sz w:val="24"/>
+          <w:szCs w:val="24"/>
+        </w:rPr>
+        <w:t>Complejidad:</w:t>
+      </w:r>
+      <w:r>
+        <w:rPr>
+          <w:rFonts w:ascii="Times New Roman" w:hAnsi="Times New Roman" w:cs="Times New Roman"/>
+          <w:sz w:val="24"/>
+          <w:szCs w:val="24"/>
+        </w:rPr>
+        <w:t xml:space="preserve"> O</w:t>
+      </w:r>
+      <m:oMath>
+        <m:r>
+          <w:rPr>
+            <w:rFonts w:ascii="Cambria Math" w:hAnsi="Cambria Math" w:cs="Times New Roman"/>
+            <w:sz w:val="24"/>
+            <w:szCs w:val="24"/>
+          </w:rPr>
+          <m:t>(</m:t>
+        </m:r>
+        <m:func>
+          <m:funcPr>
+            <m:ctrlPr>
+              <w:rPr>
+                <w:rFonts w:ascii="Cambria Math" w:hAnsi="Cambria Math" w:cs="Times New Roman"/>
+                <w:i/>
+                <w:sz w:val="24"/>
+                <w:szCs w:val="24"/>
+              </w:rPr>
+            </m:ctrlPr>
+          </m:funcPr>
+          <m:fName>
+            <m:sSub>
+              <m:sSubPr>
+                <m:ctrlPr>
+                  <w:rPr>
+                    <w:rFonts w:ascii="Cambria Math" w:hAnsi="Cambria Math" w:cs="Times New Roman"/>
+                    <w:i/>
+                    <w:sz w:val="24"/>
+                    <w:szCs w:val="24"/>
+                  </w:rPr>
+                </m:ctrlPr>
+              </m:sSubPr>
+              <m:e>
+                <m:r>
+                  <m:rPr>
+                    <m:sty m:val="p"/>
+                  </m:rPr>
+                  <w:rPr>
+                    <w:rFonts w:ascii="Cambria Math" w:hAnsi="Cambria Math" w:cs="Times New Roman"/>
+                    <w:sz w:val="24"/>
+                    <w:szCs w:val="24"/>
+                  </w:rPr>
+                  <m:t>log</m:t>
+                </m:r>
+              </m:e>
+              <m:sub>
+                <m:r>
+                  <w:rPr>
+                    <w:rFonts w:ascii="Cambria Math" w:hAnsi="Cambria Math" w:cs="Times New Roman"/>
+                    <w:sz w:val="24"/>
+                    <w:szCs w:val="24"/>
+                  </w:rPr>
+                  <m:t>2</m:t>
+                </m:r>
+                <m:ctrlPr>
+                  <w:rPr>
+                    <w:rFonts w:ascii="Cambria Math" w:hAnsi="Cambria Math" w:cs="Times New Roman"/>
+                    <w:sz w:val="24"/>
+                    <w:szCs w:val="24"/>
+                  </w:rPr>
+                </m:ctrlPr>
+              </m:sub>
+            </m:sSub>
+          </m:fName>
+          <m:e>
+            <m:d>
+              <m:dPr>
+                <m:ctrlPr>
+                  <w:rPr>
+                    <w:rFonts w:ascii="Cambria Math" w:hAnsi="Cambria Math" w:cs="Times New Roman"/>
+                    <w:i/>
+                    <w:sz w:val="24"/>
+                    <w:szCs w:val="24"/>
+                  </w:rPr>
+                </m:ctrlPr>
+              </m:dPr>
+              <m:e>
+                <m:r>
+                  <w:rPr>
+                    <w:rFonts w:ascii="Cambria Math" w:hAnsi="Cambria Math" w:cs="Times New Roman"/>
+                    <w:sz w:val="24"/>
+                    <w:szCs w:val="24"/>
+                  </w:rPr>
+                  <m:t>n</m:t>
+                </m:r>
+              </m:e>
+            </m:d>
+            <m:r>
+              <w:rPr>
+                <w:rFonts w:ascii="Cambria Math" w:hAnsi="Cambria Math" w:cs="Times New Roman"/>
+                <w:sz w:val="24"/>
+                <w:szCs w:val="24"/>
+              </w:rPr>
+              <m:t>+#llaves+#avistamientos</m:t>
+            </m:r>
+          </m:e>
+        </m:func>
+        <m:r>
+          <w:rPr>
+            <w:rFonts w:ascii="Cambria Math" w:hAnsi="Cambria Math" w:cs="Times New Roman"/>
+            <w:sz w:val="24"/>
+            <w:szCs w:val="24"/>
+          </w:rPr>
+          <m:t>)</m:t>
+        </m:r>
+      </m:oMath>
+    </w:p>
+    <w:p>
+      <w:pPr>
+        <w:rPr>
+          <w:rFonts w:ascii="Times New Roman" w:hAnsi="Times New Roman" w:cs="Times New Roman"/>
+          <w:sz w:val="24"/>
+          <w:szCs w:val="24"/>
         </w:rPr>
       </w:pPr>
     </w:p>
@@ -3024,6 +5686,7 @@
           <w:szCs w:val="24"/>
           <w:lang w:val="en-US"/>
         </w:rPr>
+        <w:lastRenderedPageBreak/>
         <w:t>Requerimiento 5</w:t>
       </w:r>
     </w:p>
@@ -3844,11 +6507,127 @@
       </w:pPr>
     </w:lvl>
   </w:abstractNum>
+  <w:abstractNum w:abstractNumId="2" w15:restartNumberingAfterBreak="0">
+    <w:nsid w:val="71D24C5C"/>
+    <w:multiLevelType w:val="hybridMultilevel"/>
+    <w:tmpl w:val="4E941036"/>
+    <w:lvl w:ilvl="0" w:tplc="04090009">
+      <w:start w:val="1"/>
+      <w:numFmt w:val="bullet"/>
+      <w:lvlText w:val=""/>
+      <w:lvlJc w:val="left"/>
+      <w:pPr>
+        <w:ind w:left="720" w:hanging="360"/>
+      </w:pPr>
+      <w:rPr>
+        <w:rFonts w:ascii="Wingdings" w:hAnsi="Wingdings" w:hint="default"/>
+      </w:rPr>
+    </w:lvl>
+    <w:lvl w:ilvl="1" w:tplc="240A0003" w:tentative="1">
+      <w:start w:val="1"/>
+      <w:numFmt w:val="bullet"/>
+      <w:lvlText w:val="o"/>
+      <w:lvlJc w:val="left"/>
+      <w:pPr>
+        <w:ind w:left="1440" w:hanging="360"/>
+      </w:pPr>
+      <w:rPr>
+        <w:rFonts w:ascii="Courier New" w:hAnsi="Courier New" w:cs="Courier New" w:hint="default"/>
+      </w:rPr>
+    </w:lvl>
+    <w:lvl w:ilvl="2" w:tplc="240A0005" w:tentative="1">
+      <w:start w:val="1"/>
+      <w:numFmt w:val="bullet"/>
+      <w:lvlText w:val=""/>
+      <w:lvlJc w:val="left"/>
+      <w:pPr>
+        <w:ind w:left="2160" w:hanging="360"/>
+      </w:pPr>
+      <w:rPr>
+        <w:rFonts w:ascii="Wingdings" w:hAnsi="Wingdings" w:hint="default"/>
+      </w:rPr>
+    </w:lvl>
+    <w:lvl w:ilvl="3" w:tplc="240A0001" w:tentative="1">
+      <w:start w:val="1"/>
+      <w:numFmt w:val="bullet"/>
+      <w:lvlText w:val=""/>
+      <w:lvlJc w:val="left"/>
+      <w:pPr>
+        <w:ind w:left="2880" w:hanging="360"/>
+      </w:pPr>
+      <w:rPr>
+        <w:rFonts w:ascii="Symbol" w:hAnsi="Symbol" w:hint="default"/>
+      </w:rPr>
+    </w:lvl>
+    <w:lvl w:ilvl="4" w:tplc="240A0003" w:tentative="1">
+      <w:start w:val="1"/>
+      <w:numFmt w:val="bullet"/>
+      <w:lvlText w:val="o"/>
+      <w:lvlJc w:val="left"/>
+      <w:pPr>
+        <w:ind w:left="3600" w:hanging="360"/>
+      </w:pPr>
+      <w:rPr>
+        <w:rFonts w:ascii="Courier New" w:hAnsi="Courier New" w:cs="Courier New" w:hint="default"/>
+      </w:rPr>
+    </w:lvl>
+    <w:lvl w:ilvl="5" w:tplc="240A0005" w:tentative="1">
+      <w:start w:val="1"/>
+      <w:numFmt w:val="bullet"/>
+      <w:lvlText w:val=""/>
+      <w:lvlJc w:val="left"/>
+      <w:pPr>
+        <w:ind w:left="4320" w:hanging="360"/>
+      </w:pPr>
+      <w:rPr>
+        <w:rFonts w:ascii="Wingdings" w:hAnsi="Wingdings" w:hint="default"/>
+      </w:rPr>
+    </w:lvl>
+    <w:lvl w:ilvl="6" w:tplc="240A0001" w:tentative="1">
+      <w:start w:val="1"/>
+      <w:numFmt w:val="bullet"/>
+      <w:lvlText w:val=""/>
+      <w:lvlJc w:val="left"/>
+      <w:pPr>
+        <w:ind w:left="5040" w:hanging="360"/>
+      </w:pPr>
+      <w:rPr>
+        <w:rFonts w:ascii="Symbol" w:hAnsi="Symbol" w:hint="default"/>
+      </w:rPr>
+    </w:lvl>
+    <w:lvl w:ilvl="7" w:tplc="240A0003" w:tentative="1">
+      <w:start w:val="1"/>
+      <w:numFmt w:val="bullet"/>
+      <w:lvlText w:val="o"/>
+      <w:lvlJc w:val="left"/>
+      <w:pPr>
+        <w:ind w:left="5760" w:hanging="360"/>
+      </w:pPr>
+      <w:rPr>
+        <w:rFonts w:ascii="Courier New" w:hAnsi="Courier New" w:cs="Courier New" w:hint="default"/>
+      </w:rPr>
+    </w:lvl>
+    <w:lvl w:ilvl="8" w:tplc="240A0005" w:tentative="1">
+      <w:start w:val="1"/>
+      <w:numFmt w:val="bullet"/>
+      <w:lvlText w:val=""/>
+      <w:lvlJc w:val="left"/>
+      <w:pPr>
+        <w:ind w:left="6480" w:hanging="360"/>
+      </w:pPr>
+      <w:rPr>
+        <w:rFonts w:ascii="Wingdings" w:hAnsi="Wingdings" w:hint="default"/>
+      </w:rPr>
+    </w:lvl>
+  </w:abstractNum>
   <w:num w:numId="1">
     <w:abstractNumId w:val="0"/>
   </w:num>
   <w:num w:numId="2">
     <w:abstractNumId w:val="1"/>
+  </w:num>
+  <w:num w:numId="3">
+    <w:abstractNumId w:val="2"/>
   </w:num>
 </w:numbering>
 </file>
@@ -4251,7 +7030,7 @@
   <w:style w:type="paragraph" w:default="1" w:styleId="Normal">
     <w:name w:val="Normal"/>
     <w:qFormat/>
-    <w:rsid w:val="009B2C73"/>
+    <w:rsid w:val="00DA51BC"/>
     <w:rPr>
       <w:lang w:val="es-CO"/>
     </w:rPr>
@@ -4312,6 +7091,16 @@
         <w:insideV w:val="single" w:sz="4" w:space="0" w:color="auto"/>
       </w:tblBorders>
     </w:tblPr>
+  </w:style>
+  <w:style w:type="character" w:styleId="Textodelmarcadordeposicin">
+    <w:name w:val="Placeholder Text"/>
+    <w:basedOn w:val="Fuentedeprrafopredeter"/>
+    <w:uiPriority w:val="99"/>
+    <w:semiHidden/>
+    <w:rsid w:val="00CA2E02"/>
+    <w:rPr>
+      <w:color w:val="808080"/>
+    </w:rPr>
   </w:style>
 </w:styles>
 </file>

</xml_diff>

<commit_message>
Grafica Req 6 (Bono)
</commit_message>
<xml_diff>
--- a/Docs/Documento de análisis.docx
+++ b/Docs/Documento de análisis.docx
@@ -8168,27 +8168,7 @@
                 <w:szCs w:val="24"/>
                 <w:lang w:val="en-US"/>
               </w:rPr>
-              <w:t>[</w:t>
-            </w:r>
-            <w:proofErr w:type="spellStart"/>
-            <w:r>
-              <w:rPr>
-                <w:rFonts w:ascii="Times New Roman" w:hAnsi="Times New Roman" w:cs="Times New Roman"/>
-                <w:sz w:val="24"/>
-                <w:szCs w:val="24"/>
-                <w:lang w:val="en-US"/>
-              </w:rPr>
-              <w:t>ms</w:t>
-            </w:r>
-            <w:proofErr w:type="spellEnd"/>
-            <w:r>
-              <w:rPr>
-                <w:rFonts w:ascii="Times New Roman" w:hAnsi="Times New Roman" w:cs="Times New Roman"/>
-                <w:sz w:val="24"/>
-                <w:szCs w:val="24"/>
-                <w:lang w:val="en-US"/>
-              </w:rPr>
-              <w:t>]</w:t>
+              <w:t>[ms]</w:t>
             </w:r>
           </w:p>
         </w:tc>

</xml_diff>